<commit_message>
Base de datos creada
La base de datos la he creado y la he probado a subirla al servidor, sin
problemas
</commit_message>
<xml_diff>
--- a/TRABAJO BASES DE DATOS.docx
+++ b/TRABAJO BASES DE DATOS.docx
@@ -296,159 +296,686 @@
             <v:path o:extrusionok="f" gradientshapeok="t" o:connecttype="rect"/>
             <o:lock v:ext="edit" aspectratio="t"/>
           </v:shapetype>
-          <v:shape id="_x0000_i1042" type="#_x0000_t75" style="width:424.5pt;height:579.4pt">
+          <v:shape id="_x0000_i1029" type="#_x0000_t75" style="width:424.9pt;height:585.4pt">
             <v:imagedata r:id="rId5" o:title="desvan de mika"/>
           </v:shape>
         </w:pict>
       </w:r>
+    </w:p>
+    <w:p>
+      <w:r>
+        <w:br w:type="page"/>
+      </w:r>
+    </w:p>
+    <w:p>
+      <w:pPr>
+        <w:jc w:val="both"/>
+      </w:pPr>
+      <w:r>
+        <w:lastRenderedPageBreak/>
+        <w:t>Las tablas serían:</w:t>
+      </w:r>
+    </w:p>
+    <w:p>
+      <w:pPr>
+        <w:jc w:val="both"/>
+      </w:pPr>
+      <w:r>
+        <w:t>CLIENTE (</w:t>
+      </w:r>
+      <w:proofErr w:type="spellStart"/>
+      <w:r>
+        <w:rPr>
+          <w:u w:val="single"/>
+        </w:rPr>
+        <w:t>ClienteID</w:t>
+      </w:r>
+      <w:proofErr w:type="spellEnd"/>
+      <w:r>
+        <w:t xml:space="preserve">, Nombre, Apellidos, Dirección, </w:t>
+      </w:r>
+      <w:proofErr w:type="spellStart"/>
+      <w:r>
+        <w:t>Telefono</w:t>
+      </w:r>
+      <w:proofErr w:type="spellEnd"/>
+      <w:r>
+        <w:t xml:space="preserve">, </w:t>
+      </w:r>
+      <w:proofErr w:type="spellStart"/>
+      <w:r>
+        <w:t>Watsup</w:t>
+      </w:r>
+      <w:proofErr w:type="spellEnd"/>
+      <w:r>
+        <w:t>,</w:t>
+      </w:r>
+      <w:r>
+        <w:t xml:space="preserve"> Email)</w:t>
+      </w:r>
+    </w:p>
+    <w:p>
+      <w:pPr>
+        <w:jc w:val="both"/>
+      </w:pPr>
+      <w:r>
+        <w:t>PEDIDO (</w:t>
+      </w:r>
+      <w:proofErr w:type="spellStart"/>
+      <w:r>
+        <w:rPr>
+          <w:u w:val="single"/>
+        </w:rPr>
+        <w:t>Npedido</w:t>
+      </w:r>
+      <w:proofErr w:type="spellEnd"/>
+      <w:r>
+        <w:t xml:space="preserve">, </w:t>
+      </w:r>
+      <w:proofErr w:type="spellStart"/>
+      <w:r>
+        <w:t>Fecha_pedido</w:t>
+      </w:r>
+      <w:proofErr w:type="spellEnd"/>
+      <w:r>
+        <w:t xml:space="preserve">, </w:t>
+      </w:r>
+      <w:proofErr w:type="spellStart"/>
+      <w:r>
+        <w:t>Fecha_entrega</w:t>
+      </w:r>
+      <w:proofErr w:type="spellEnd"/>
+      <w:r>
+        <w:t>, precio, observaciones, *</w:t>
+      </w:r>
+      <w:proofErr w:type="spellStart"/>
+      <w:r>
+        <w:t>ClienteID</w:t>
+      </w:r>
+      <w:proofErr w:type="spellEnd"/>
+      <w:r>
+        <w:t>)</w:t>
+      </w:r>
+    </w:p>
+    <w:p>
+      <w:pPr>
+        <w:jc w:val="both"/>
+      </w:pPr>
+      <w:r>
+        <w:t>MANUALIDAD (</w:t>
+      </w:r>
+      <w:r>
+        <w:rPr>
+          <w:u w:val="single"/>
+        </w:rPr>
+        <w:t>Nombre</w:t>
+      </w:r>
+      <w:r>
+        <w:t xml:space="preserve">, </w:t>
+      </w:r>
+      <w:proofErr w:type="spellStart"/>
+      <w:r>
+        <w:t>Precio_coste</w:t>
+      </w:r>
+      <w:proofErr w:type="spellEnd"/>
+      <w:r>
+        <w:t>, Tiempo, Foto, Observaciones)</w:t>
+      </w:r>
+    </w:p>
+    <w:p>
+      <w:pPr>
+        <w:jc w:val="both"/>
+      </w:pPr>
+      <w:r>
+        <w:t>COMPONENTE (</w:t>
+      </w:r>
+      <w:r>
+        <w:rPr>
+          <w:u w:val="single"/>
+        </w:rPr>
+        <w:t>Nombre</w:t>
+      </w:r>
+      <w:r>
+        <w:t>,</w:t>
+      </w:r>
+      <w:r>
+        <w:t xml:space="preserve"> </w:t>
+      </w:r>
+      <w:proofErr w:type="spellStart"/>
+      <w:r>
+        <w:rPr>
+          <w:u w:val="single"/>
+        </w:rPr>
+        <w:t>nombre_manualidad</w:t>
+      </w:r>
+      <w:proofErr w:type="spellEnd"/>
+      <w:r>
+        <w:rPr>
+          <w:u w:val="single"/>
+        </w:rPr>
+        <w:t>*</w:t>
+      </w:r>
+      <w:r>
+        <w:t xml:space="preserve">, </w:t>
+      </w:r>
+      <w:proofErr w:type="spellStart"/>
+      <w:r>
+        <w:t>precio_unidad</w:t>
+      </w:r>
+      <w:proofErr w:type="spellEnd"/>
+      <w:r>
+        <w:t>, cantidad</w:t>
+      </w:r>
+      <w:r>
+        <w:t>)</w:t>
+      </w:r>
+    </w:p>
+    <w:p>
+      <w:pPr>
+        <w:jc w:val="both"/>
+      </w:pPr>
+      <w:r>
+        <w:t>PROVEEDOR (</w:t>
+      </w:r>
+      <w:r>
+        <w:rPr>
+          <w:u w:val="single"/>
+        </w:rPr>
+        <w:t>Nombre</w:t>
+      </w:r>
+      <w:r>
+        <w:t>, Dirección</w:t>
+      </w:r>
+      <w:r>
+        <w:t xml:space="preserve">, </w:t>
+      </w:r>
+      <w:proofErr w:type="spellStart"/>
+      <w:r>
+        <w:t>Telefono</w:t>
+      </w:r>
+      <w:proofErr w:type="spellEnd"/>
+      <w:r>
+        <w:t xml:space="preserve">, </w:t>
+      </w:r>
+      <w:proofErr w:type="spellStart"/>
+      <w:r>
+        <w:t>Persona_Contacto</w:t>
+      </w:r>
+      <w:proofErr w:type="spellEnd"/>
+      <w:r>
+        <w:t>, Observaciones)</w:t>
+      </w:r>
+    </w:p>
+    <w:p>
+      <w:pPr>
+        <w:jc w:val="both"/>
+      </w:pPr>
+      <w:r>
+        <w:t>La tabla MATERIAL (</w:t>
+      </w:r>
+      <w:r>
+        <w:rPr>
+          <w:u w:val="single"/>
+        </w:rPr>
+        <w:t>Nombre,</w:t>
+      </w:r>
+      <w:r>
+        <w:rPr>
+          <w:u w:val="single"/>
+        </w:rPr>
+        <w:t xml:space="preserve"> Color, </w:t>
+      </w:r>
+      <w:proofErr w:type="spellStart"/>
+      <w:r>
+        <w:rPr>
+          <w:u w:val="single"/>
+        </w:rPr>
+        <w:t>Subcolor</w:t>
+      </w:r>
+      <w:proofErr w:type="spellEnd"/>
+      <w:r>
+        <w:rPr>
+          <w:u w:val="single"/>
+        </w:rPr>
+        <w:t xml:space="preserve"> </w:t>
+      </w:r>
+      <w:proofErr w:type="spellStart"/>
+      <w:r>
+        <w:t>Cod_provedor</w:t>
+      </w:r>
+      <w:proofErr w:type="spellEnd"/>
+      <w:r>
+        <w:t>*)</w:t>
+      </w:r>
+      <w:r>
+        <w:t xml:space="preserve"> la traslado a cada una de las partes</w:t>
+      </w:r>
+    </w:p>
+    <w:p>
+      <w:pPr>
+        <w:jc w:val="both"/>
+      </w:pPr>
+      <w:proofErr w:type="gramStart"/>
+      <w:r>
+        <w:t>TELA(</w:t>
+      </w:r>
+      <w:proofErr w:type="gramEnd"/>
+      <w:r>
+        <w:rPr>
+          <w:u w:val="single"/>
+        </w:rPr>
+        <w:t>*Nombre, *Color</w:t>
+      </w:r>
+      <w:r>
+        <w:rPr>
+          <w:u w:val="single"/>
+        </w:rPr>
+        <w:t>, *</w:t>
+      </w:r>
+      <w:proofErr w:type="spellStart"/>
+      <w:r>
+        <w:rPr>
+          <w:u w:val="single"/>
+        </w:rPr>
+        <w:t>Subcolor</w:t>
+      </w:r>
+      <w:proofErr w:type="spellEnd"/>
+      <w:r>
+        <w:t>,</w:t>
+      </w:r>
+      <w:r>
+        <w:t xml:space="preserve"> </w:t>
+      </w:r>
+      <w:r>
+        <w:t xml:space="preserve"> </w:t>
+      </w:r>
+      <w:r>
+        <w:rPr>
+          <w:u w:val="single"/>
+        </w:rPr>
+        <w:t>Estampado</w:t>
+      </w:r>
+      <w:r>
+        <w:t>, Tejido</w:t>
+      </w:r>
+      <w:r>
+        <w:t>,</w:t>
+      </w:r>
+      <w:r>
+        <w:t xml:space="preserve"> </w:t>
+      </w:r>
+      <w:proofErr w:type="spellStart"/>
+      <w:r>
+        <w:t>Cod_prov</w:t>
+      </w:r>
+      <w:proofErr w:type="spellEnd"/>
+      <w:r>
+        <w:t>*</w:t>
+      </w:r>
+      <w:r>
+        <w:t>)</w:t>
+      </w:r>
+    </w:p>
+    <w:p>
+      <w:pPr>
+        <w:jc w:val="both"/>
+      </w:pPr>
+      <w:proofErr w:type="gramStart"/>
+      <w:r>
+        <w:t>FIELTRO(</w:t>
+      </w:r>
+      <w:proofErr w:type="gramEnd"/>
+      <w:r>
+        <w:rPr>
+          <w:u w:val="single"/>
+        </w:rPr>
+        <w:t>*Nombre, *Color</w:t>
+      </w:r>
+      <w:r>
+        <w:t>,</w:t>
+      </w:r>
+      <w:r>
+        <w:rPr>
+          <w:u w:val="single"/>
+        </w:rPr>
+        <w:t xml:space="preserve"> *</w:t>
+      </w:r>
+      <w:proofErr w:type="spellStart"/>
+      <w:r>
+        <w:rPr>
+          <w:u w:val="single"/>
+        </w:rPr>
+        <w:t>Subcolor</w:t>
+      </w:r>
+      <w:proofErr w:type="spellEnd"/>
+      <w:r>
+        <w:rPr>
+          <w:u w:val="single"/>
+        </w:rPr>
+        <w:t>,</w:t>
+      </w:r>
+      <w:r>
+        <w:t xml:space="preserve"> </w:t>
+      </w:r>
+      <w:r>
+        <w:rPr>
+          <w:u w:val="single"/>
+        </w:rPr>
+        <w:t>Grosor</w:t>
+      </w:r>
+      <w:r>
+        <w:t>,</w:t>
+      </w:r>
+      <w:r>
+        <w:t xml:space="preserve"> </w:t>
+      </w:r>
+      <w:proofErr w:type="spellStart"/>
+      <w:r>
+        <w:t>Cod_prov</w:t>
+      </w:r>
+      <w:proofErr w:type="spellEnd"/>
+      <w:r>
+        <w:t>*</w:t>
+      </w:r>
+      <w:r>
+        <w:t>)</w:t>
+      </w:r>
+    </w:p>
+    <w:p>
+      <w:pPr>
+        <w:jc w:val="both"/>
+      </w:pPr>
+      <w:r>
+        <w:t>ARCILLA_</w:t>
+      </w:r>
+      <w:proofErr w:type="gramStart"/>
+      <w:r>
+        <w:t>POLIMERICA(</w:t>
+      </w:r>
+      <w:proofErr w:type="gramEnd"/>
+      <w:r>
+        <w:rPr>
+          <w:u w:val="single"/>
+        </w:rPr>
+        <w:t>*Nombre, *Color</w:t>
+      </w:r>
+      <w:r>
+        <w:rPr>
+          <w:u w:val="single"/>
+        </w:rPr>
+        <w:t>, *</w:t>
+      </w:r>
+      <w:proofErr w:type="spellStart"/>
+      <w:r>
+        <w:rPr>
+          <w:u w:val="single"/>
+        </w:rPr>
+        <w:t>Subcolor</w:t>
+      </w:r>
+      <w:proofErr w:type="spellEnd"/>
+      <w:r>
+        <w:rPr>
+          <w:u w:val="single"/>
+        </w:rPr>
+        <w:t>,</w:t>
+      </w:r>
+      <w:r>
+        <w:t xml:space="preserve"> </w:t>
+      </w:r>
+      <w:r>
+        <w:rPr>
+          <w:u w:val="single"/>
+        </w:rPr>
+        <w:t>Cocida</w:t>
+      </w:r>
+      <w:r>
+        <w:t>,</w:t>
+      </w:r>
+      <w:r>
+        <w:t xml:space="preserve"> </w:t>
+      </w:r>
+      <w:proofErr w:type="spellStart"/>
+      <w:r>
+        <w:t>Cod_prov</w:t>
+      </w:r>
+      <w:proofErr w:type="spellEnd"/>
+      <w:r>
+        <w:t>*</w:t>
+      </w:r>
+      <w:r>
+        <w:t>)</w:t>
+      </w:r>
+    </w:p>
+    <w:p>
+      <w:pPr>
+        <w:jc w:val="both"/>
+      </w:pPr>
+      <w:r>
+        <w:t>ABALORIO (</w:t>
+      </w:r>
+      <w:r>
+        <w:rPr>
+          <w:u w:val="single"/>
+        </w:rPr>
+        <w:t>*Nombre, *Color</w:t>
+      </w:r>
+      <w:r>
+        <w:rPr>
+          <w:u w:val="single"/>
+        </w:rPr>
+        <w:t>, *</w:t>
+      </w:r>
+      <w:proofErr w:type="spellStart"/>
+      <w:r>
+        <w:rPr>
+          <w:u w:val="single"/>
+        </w:rPr>
+        <w:t>Subcolor</w:t>
+      </w:r>
+      <w:proofErr w:type="spellEnd"/>
+      <w:r>
+        <w:rPr>
+          <w:u w:val="single"/>
+        </w:rPr>
+        <w:t>, Material, Forma</w:t>
+      </w:r>
+      <w:r>
+        <w:t>, Tamaño</w:t>
+      </w:r>
+      <w:r>
+        <w:t>,</w:t>
+      </w:r>
+      <w:r>
+        <w:t xml:space="preserve"> </w:t>
+      </w:r>
+      <w:proofErr w:type="spellStart"/>
+      <w:r>
+        <w:t>Cod_prov</w:t>
+      </w:r>
+      <w:proofErr w:type="spellEnd"/>
+      <w:r>
+        <w:t>*</w:t>
+      </w:r>
+      <w:r>
+        <w:t>)</w:t>
+      </w:r>
+    </w:p>
+    <w:p>
+      <w:pPr>
+        <w:jc w:val="both"/>
+        <w:rPr>
+          <w:u w:val="single"/>
+        </w:rPr>
+      </w:pPr>
+      <w:r>
+        <w:t>UTILERIA</w:t>
+      </w:r>
       <w:bookmarkStart w:id="0" w:name="_GoBack"/>
       <w:bookmarkEnd w:id="0"/>
-    </w:p>
-    <w:p>
-      <w:r>
-        <w:br w:type="page"/>
-      </w:r>
-    </w:p>
-    <w:p>
-      <w:pPr>
-        <w:jc w:val="both"/>
-      </w:pPr>
-      <w:r>
-        <w:lastRenderedPageBreak/>
-        <w:t>Las tablas serían:</w:t>
-      </w:r>
-    </w:p>
-    <w:p>
-      <w:pPr>
-        <w:jc w:val="both"/>
-      </w:pPr>
-      <w:r>
-        <w:t>CLIENTE (</w:t>
-      </w:r>
-      <w:proofErr w:type="spellStart"/>
-      <w:r>
-        <w:rPr>
-          <w:u w:val="single"/>
-        </w:rPr>
-        <w:t>ClienteID</w:t>
-      </w:r>
-      <w:proofErr w:type="spellEnd"/>
-      <w:r>
-        <w:t xml:space="preserve">, Nombre, Apellidos, Dirección, </w:t>
-      </w:r>
-      <w:proofErr w:type="spellStart"/>
-      <w:r>
-        <w:t>Telefono</w:t>
-      </w:r>
-      <w:proofErr w:type="spellEnd"/>
-      <w:r>
+      <w:r>
+        <w:t xml:space="preserve"> (</w:t>
+      </w:r>
+      <w:r>
+        <w:rPr>
+          <w:u w:val="single"/>
+        </w:rPr>
+        <w:t>*Nombre, *Color, *</w:t>
+      </w:r>
+      <w:proofErr w:type="spellStart"/>
+      <w:r>
+        <w:rPr>
+          <w:u w:val="single"/>
+        </w:rPr>
+        <w:t>Subcolor</w:t>
+      </w:r>
+      <w:proofErr w:type="spellEnd"/>
+      <w:r>
+        <w:rPr>
+          <w:u w:val="single"/>
+        </w:rPr>
         <w:t xml:space="preserve">, </w:t>
       </w:r>
-      <w:proofErr w:type="spellStart"/>
-      <w:r>
-        <w:t>Watsup</w:t>
-      </w:r>
-      <w:proofErr w:type="spellEnd"/>
+      <w:r>
+        <w:rPr>
+          <w:u w:val="single"/>
+        </w:rPr>
+        <w:t>Clase)</w:t>
+      </w:r>
+    </w:p>
+    <w:p>
+      <w:pPr>
+        <w:jc w:val="both"/>
+      </w:pPr>
+      <w:r>
+        <w:t xml:space="preserve">De las relaciones NM: He cambiado el nombre a incluir por </w:t>
+      </w:r>
+      <w:proofErr w:type="spellStart"/>
+      <w:r>
+        <w:t>Lineas_Pedido</w:t>
+      </w:r>
+      <w:proofErr w:type="spellEnd"/>
+      <w:r>
+        <w:t xml:space="preserve">, </w:t>
+      </w:r>
+      <w:r>
+        <w:t>y</w:t>
+      </w:r>
+      <w:r>
+        <w:t>.</w:t>
+      </w:r>
+    </w:p>
+    <w:p>
+      <w:pPr>
+        <w:jc w:val="both"/>
+      </w:pPr>
+      <w:r>
+        <w:t xml:space="preserve">LINEAS_PEDIDO </w:t>
+      </w:r>
+      <w:r>
+        <w:t>(</w:t>
+      </w:r>
+      <w:r>
+        <w:rPr>
+          <w:u w:val="single"/>
+        </w:rPr>
+        <w:t>*</w:t>
+      </w:r>
+      <w:proofErr w:type="spellStart"/>
+      <w:r>
+        <w:rPr>
+          <w:u w:val="single"/>
+        </w:rPr>
+        <w:t>Npedido</w:t>
+      </w:r>
+      <w:proofErr w:type="spellEnd"/>
+      <w:r>
+        <w:t xml:space="preserve">, </w:t>
+      </w:r>
+      <w:r>
+        <w:rPr>
+          <w:u w:val="single"/>
+        </w:rPr>
+        <w:t>*</w:t>
+      </w:r>
+      <w:proofErr w:type="spellStart"/>
+      <w:r>
+        <w:rPr>
+          <w:u w:val="single"/>
+        </w:rPr>
+        <w:t>Nombre_Manualidad</w:t>
+      </w:r>
+      <w:proofErr w:type="spellEnd"/>
+      <w:r>
+        <w:rPr>
+          <w:u w:val="single"/>
+        </w:rPr>
+        <w:t xml:space="preserve">, </w:t>
+      </w:r>
+      <w:r>
+        <w:t>Cantidad)</w:t>
+      </w:r>
+    </w:p>
+    <w:p>
+      <w:pPr>
+        <w:jc w:val="both"/>
+      </w:pPr>
+      <w:r>
+        <w:t>Formado (</w:t>
+      </w:r>
+      <w:proofErr w:type="spellStart"/>
+      <w:r>
+        <w:rPr>
+          <w:u w:val="single"/>
+        </w:rPr>
+        <w:t>Nombre_manualidad</w:t>
+      </w:r>
+      <w:proofErr w:type="spellEnd"/>
+      <w:proofErr w:type="gramStart"/>
+      <w:r>
+        <w:rPr>
+          <w:u w:val="single"/>
+        </w:rPr>
+        <w:t>*</w:t>
+      </w:r>
       <w:r>
         <w:t>,</w:t>
       </w:r>
       <w:r>
-        <w:t xml:space="preserve"> Email)</w:t>
-      </w:r>
-    </w:p>
-    <w:p>
-      <w:pPr>
-        <w:jc w:val="both"/>
-      </w:pPr>
-      <w:r>
-        <w:t>PEDIDO (</w:t>
-      </w:r>
-      <w:proofErr w:type="spellStart"/>
-      <w:r>
-        <w:rPr>
-          <w:u w:val="single"/>
-        </w:rPr>
-        <w:t>Npedido</w:t>
-      </w:r>
-      <w:proofErr w:type="spellEnd"/>
+        <w:rPr>
+          <w:u w:val="single"/>
+        </w:rPr>
+        <w:t>Nombre</w:t>
+      </w:r>
+      <w:proofErr w:type="gramEnd"/>
+      <w:r>
+        <w:rPr>
+          <w:u w:val="single"/>
+        </w:rPr>
+        <w:t>* Componente</w:t>
+      </w:r>
       <w:r>
         <w:t xml:space="preserve">, </w:t>
       </w:r>
       <w:proofErr w:type="spellStart"/>
       <w:r>
-        <w:t>Fecha_pedido</w:t>
-      </w:r>
-      <w:proofErr w:type="spellEnd"/>
-      <w:r>
-        <w:t xml:space="preserve">, </w:t>
-      </w:r>
-      <w:proofErr w:type="spellStart"/>
-      <w:r>
-        <w:t>Fecha_entrega</w:t>
-      </w:r>
-      <w:proofErr w:type="spellEnd"/>
-      <w:r>
-        <w:t>, precio, observaciones, *</w:t>
-      </w:r>
-      <w:proofErr w:type="spellStart"/>
-      <w:r>
-        <w:t>ClienteID</w:t>
-      </w:r>
-      <w:proofErr w:type="spellEnd"/>
-      <w:r>
-        <w:t>)</w:t>
-      </w:r>
-    </w:p>
-    <w:p>
-      <w:pPr>
-        <w:jc w:val="both"/>
-      </w:pPr>
-      <w:r>
-        <w:t>MANUALIDAD (</w:t>
-      </w:r>
-      <w:r>
-        <w:rPr>
-          <w:u w:val="single"/>
-        </w:rPr>
-        <w:t>Nombre</w:t>
-      </w:r>
-      <w:r>
-        <w:t xml:space="preserve">, </w:t>
-      </w:r>
-      <w:proofErr w:type="spellStart"/>
-      <w:r>
-        <w:t>Precio_coste</w:t>
-      </w:r>
-      <w:proofErr w:type="spellEnd"/>
-      <w:r>
-        <w:t>, Tiempo, Foto, Observaciones)</w:t>
-      </w:r>
-    </w:p>
-    <w:p>
-      <w:pPr>
-        <w:jc w:val="both"/>
-      </w:pPr>
-      <w:r>
-        <w:t>COMPONENTE (</w:t>
-      </w:r>
-      <w:r>
-        <w:rPr>
-          <w:u w:val="single"/>
-        </w:rPr>
-        <w:t>Nombre</w:t>
-      </w:r>
-      <w:r>
-        <w:t>,</w:t>
-      </w:r>
-      <w:r>
-        <w:t xml:space="preserve"> </w:t>
-      </w:r>
-      <w:proofErr w:type="spellStart"/>
-      <w:r>
-        <w:rPr>
-          <w:u w:val="single"/>
-        </w:rPr>
-        <w:t>nombre_manualidad</w:t>
+        <w:rPr>
+          <w:u w:val="single"/>
+        </w:rPr>
+        <w:t>Nombre_mat</w:t>
+      </w:r>
+      <w:proofErr w:type="spellEnd"/>
+      <w:r>
+        <w:rPr>
+          <w:u w:val="single"/>
+        </w:rPr>
+        <w:t xml:space="preserve">*, Color*, </w:t>
+      </w:r>
+      <w:proofErr w:type="spellStart"/>
+      <w:r>
+        <w:rPr>
+          <w:u w:val="single"/>
+        </w:rPr>
+        <w:t>Subcolor</w:t>
       </w:r>
       <w:proofErr w:type="spellEnd"/>
       <w:r>
@@ -458,497 +985,7 @@
         <w:t>*</w:t>
       </w:r>
       <w:r>
-        <w:t xml:space="preserve">, </w:t>
-      </w:r>
-      <w:proofErr w:type="spellStart"/>
-      <w:r>
-        <w:t>precio_unidad</w:t>
-      </w:r>
-      <w:proofErr w:type="spellEnd"/>
-      <w:r>
-        <w:t>)</w:t>
-      </w:r>
-    </w:p>
-    <w:p>
-      <w:pPr>
-        <w:jc w:val="both"/>
-      </w:pPr>
-      <w:r>
-        <w:t>PROVEEDOR (</w:t>
-      </w:r>
-      <w:r>
-        <w:rPr>
-          <w:u w:val="single"/>
-        </w:rPr>
-        <w:t>Nombre</w:t>
-      </w:r>
-      <w:r>
-        <w:t>, Dirección</w:t>
-      </w:r>
-      <w:r>
-        <w:t xml:space="preserve">, </w:t>
-      </w:r>
-      <w:proofErr w:type="spellStart"/>
-      <w:r>
-        <w:t>Telefono</w:t>
-      </w:r>
-      <w:proofErr w:type="spellEnd"/>
-      <w:r>
-        <w:t xml:space="preserve">, </w:t>
-      </w:r>
-      <w:proofErr w:type="spellStart"/>
-      <w:r>
-        <w:t>Persona_Contacto</w:t>
-      </w:r>
-      <w:proofErr w:type="spellEnd"/>
-      <w:r>
-        <w:t>, Observaciones)</w:t>
-      </w:r>
-    </w:p>
-    <w:p>
-      <w:pPr>
-        <w:jc w:val="both"/>
-      </w:pPr>
-      <w:r>
-        <w:t>La tabla MATERIAL (</w:t>
-      </w:r>
-      <w:r>
-        <w:rPr>
-          <w:u w:val="single"/>
-        </w:rPr>
-        <w:t>Nombre,</w:t>
-      </w:r>
-      <w:r>
-        <w:rPr>
-          <w:u w:val="single"/>
-        </w:rPr>
-        <w:t xml:space="preserve"> Color, </w:t>
-      </w:r>
-      <w:proofErr w:type="spellStart"/>
-      <w:r>
-        <w:rPr>
-          <w:u w:val="single"/>
-        </w:rPr>
-        <w:t>Subcolor</w:t>
-      </w:r>
-      <w:proofErr w:type="spellEnd"/>
-      <w:r>
-        <w:rPr>
-          <w:u w:val="single"/>
-        </w:rPr>
-        <w:t xml:space="preserve"> </w:t>
-      </w:r>
-      <w:proofErr w:type="spellStart"/>
-      <w:r>
-        <w:t>Cod_provedor</w:t>
-      </w:r>
-      <w:proofErr w:type="spellEnd"/>
-      <w:r>
-        <w:t>*)</w:t>
-      </w:r>
-      <w:r>
-        <w:t xml:space="preserve"> la traslado a cada una de las partes</w:t>
-      </w:r>
-    </w:p>
-    <w:p>
-      <w:pPr>
-        <w:jc w:val="both"/>
-      </w:pPr>
-      <w:proofErr w:type="gramStart"/>
-      <w:r>
-        <w:t>TELA(</w:t>
-      </w:r>
-      <w:proofErr w:type="gramEnd"/>
-      <w:r>
-        <w:rPr>
-          <w:u w:val="single"/>
-        </w:rPr>
-        <w:t>*Nombre, *Color</w:t>
-      </w:r>
-      <w:r>
-        <w:rPr>
-          <w:u w:val="single"/>
-        </w:rPr>
-        <w:t>, *</w:t>
-      </w:r>
-      <w:proofErr w:type="spellStart"/>
-      <w:r>
-        <w:rPr>
-          <w:u w:val="single"/>
-        </w:rPr>
-        <w:t>Subcolor</w:t>
-      </w:r>
-      <w:proofErr w:type="spellEnd"/>
-      <w:r>
-        <w:t>,</w:t>
-      </w:r>
-      <w:r>
-        <w:t xml:space="preserve"> </w:t>
-      </w:r>
-      <w:r>
-        <w:t xml:space="preserve"> Estampado, Tejido</w:t>
-      </w:r>
-      <w:r>
-        <w:t>,</w:t>
-      </w:r>
-      <w:r>
-        <w:t xml:space="preserve"> </w:t>
-      </w:r>
-      <w:proofErr w:type="spellStart"/>
-      <w:r>
-        <w:t>Cod_prov</w:t>
-      </w:r>
-      <w:proofErr w:type="spellEnd"/>
-      <w:r>
-        <w:t>*</w:t>
-      </w:r>
-      <w:r>
-        <w:t>)</w:t>
-      </w:r>
-    </w:p>
-    <w:p>
-      <w:pPr>
-        <w:jc w:val="both"/>
-      </w:pPr>
-      <w:proofErr w:type="gramStart"/>
-      <w:r>
-        <w:t>FIELTRO(</w:t>
-      </w:r>
-      <w:proofErr w:type="gramEnd"/>
-      <w:r>
-        <w:rPr>
-          <w:u w:val="single"/>
-        </w:rPr>
-        <w:t>*Nombre, *Color</w:t>
-      </w:r>
-      <w:r>
-        <w:t>,</w:t>
-      </w:r>
-      <w:r>
-        <w:rPr>
-          <w:u w:val="single"/>
-        </w:rPr>
-        <w:t xml:space="preserve"> *</w:t>
-      </w:r>
-      <w:proofErr w:type="spellStart"/>
-      <w:r>
-        <w:rPr>
-          <w:u w:val="single"/>
-        </w:rPr>
-        <w:t>Subcolor</w:t>
-      </w:r>
-      <w:proofErr w:type="spellEnd"/>
-      <w:r>
-        <w:rPr>
-          <w:u w:val="single"/>
-        </w:rPr>
-        <w:t>,</w:t>
-      </w:r>
-      <w:r>
-        <w:t xml:space="preserve"> Grosor</w:t>
-      </w:r>
-      <w:r>
-        <w:t>,</w:t>
-      </w:r>
-      <w:r>
-        <w:t xml:space="preserve"> </w:t>
-      </w:r>
-      <w:proofErr w:type="spellStart"/>
-      <w:r>
-        <w:t>Cod_prov</w:t>
-      </w:r>
-      <w:proofErr w:type="spellEnd"/>
-      <w:r>
-        <w:t>*</w:t>
-      </w:r>
-      <w:r>
-        <w:t>)</w:t>
-      </w:r>
-    </w:p>
-    <w:p>
-      <w:pPr>
-        <w:jc w:val="both"/>
-      </w:pPr>
-      <w:r>
-        <w:t>ARCILLA_</w:t>
-      </w:r>
-      <w:proofErr w:type="gramStart"/>
-      <w:r>
-        <w:t>POLIMERICA(</w:t>
-      </w:r>
-      <w:proofErr w:type="gramEnd"/>
-      <w:r>
-        <w:rPr>
-          <w:u w:val="single"/>
-        </w:rPr>
-        <w:t>*Nombre, *Color</w:t>
-      </w:r>
-      <w:r>
-        <w:rPr>
-          <w:u w:val="single"/>
-        </w:rPr>
-        <w:t>,</w:t>
-      </w:r>
-      <w:r>
-        <w:rPr>
-          <w:u w:val="single"/>
-        </w:rPr>
-        <w:t xml:space="preserve"> *</w:t>
-      </w:r>
-      <w:proofErr w:type="spellStart"/>
-      <w:r>
-        <w:rPr>
-          <w:u w:val="single"/>
-        </w:rPr>
-        <w:t>Subcolor</w:t>
-      </w:r>
-      <w:proofErr w:type="spellEnd"/>
-      <w:r>
-        <w:rPr>
-          <w:u w:val="single"/>
-        </w:rPr>
-        <w:t>,</w:t>
-      </w:r>
-      <w:r>
-        <w:t xml:space="preserve"> Cocida</w:t>
-      </w:r>
-      <w:r>
-        <w:t>,</w:t>
-      </w:r>
-      <w:r>
-        <w:t xml:space="preserve"> </w:t>
-      </w:r>
-      <w:proofErr w:type="spellStart"/>
-      <w:r>
-        <w:t>Cod_prov</w:t>
-      </w:r>
-      <w:proofErr w:type="spellEnd"/>
-      <w:r>
-        <w:t>*</w:t>
-      </w:r>
-      <w:r>
-        <w:t>)</w:t>
-      </w:r>
-    </w:p>
-    <w:p>
-      <w:pPr>
-        <w:jc w:val="both"/>
-      </w:pPr>
-      <w:r>
-        <w:t>ABALORIO (</w:t>
-      </w:r>
-      <w:r>
-        <w:rPr>
-          <w:u w:val="single"/>
-        </w:rPr>
-        <w:t>*Nombre, *Color</w:t>
-      </w:r>
-      <w:r>
-        <w:rPr>
-          <w:u w:val="single"/>
-        </w:rPr>
-        <w:t>,</w:t>
-      </w:r>
-      <w:r>
-        <w:rPr>
-          <w:u w:val="single"/>
-        </w:rPr>
-        <w:t xml:space="preserve"> *</w:t>
-      </w:r>
-      <w:proofErr w:type="spellStart"/>
-      <w:r>
-        <w:rPr>
-          <w:u w:val="single"/>
-        </w:rPr>
-        <w:t>Subcolor</w:t>
-      </w:r>
-      <w:proofErr w:type="spellEnd"/>
-      <w:r>
-        <w:rPr>
-          <w:u w:val="single"/>
-        </w:rPr>
-        <w:t>, Material, Forma</w:t>
-      </w:r>
-      <w:r>
-        <w:t>, Tamaño</w:t>
-      </w:r>
-      <w:r>
-        <w:t>,</w:t>
-      </w:r>
-      <w:r>
-        <w:t xml:space="preserve"> </w:t>
-      </w:r>
-      <w:proofErr w:type="spellStart"/>
-      <w:r>
-        <w:t>Cod_prov</w:t>
-      </w:r>
-      <w:proofErr w:type="spellEnd"/>
-      <w:r>
-        <w:t>*</w:t>
-      </w:r>
-      <w:r>
-        <w:t>)</w:t>
-      </w:r>
-    </w:p>
-    <w:p>
-      <w:pPr>
-        <w:jc w:val="both"/>
-      </w:pPr>
-      <w:r>
-        <w:t xml:space="preserve">De las relaciones NM: He cambiado el nombre a incluir por </w:t>
-      </w:r>
-      <w:proofErr w:type="spellStart"/>
-      <w:r>
-        <w:t>Lineas_Pedido</w:t>
-      </w:r>
-      <w:proofErr w:type="spellEnd"/>
-      <w:r>
-        <w:t xml:space="preserve">, </w:t>
-      </w:r>
-      <w:r>
-        <w:t>y ser por Coloreado</w:t>
-      </w:r>
-      <w:r>
-        <w:t>.</w:t>
-      </w:r>
-    </w:p>
-    <w:p>
-      <w:pPr>
-        <w:jc w:val="both"/>
-      </w:pPr>
-      <w:r>
-        <w:t xml:space="preserve">LINEAS_PEDIDO </w:t>
-      </w:r>
-      <w:r>
-        <w:t>(</w:t>
-      </w:r>
-      <w:r>
-        <w:rPr>
-          <w:u w:val="single"/>
-        </w:rPr>
-        <w:t>*</w:t>
-      </w:r>
-      <w:proofErr w:type="spellStart"/>
-      <w:r>
-        <w:rPr>
-          <w:u w:val="single"/>
-        </w:rPr>
-        <w:t>Npedido</w:t>
-      </w:r>
-      <w:proofErr w:type="spellEnd"/>
-      <w:r>
-        <w:t>,</w:t>
-      </w:r>
-      <w:r>
-        <w:t xml:space="preserve"> </w:t>
-      </w:r>
-      <w:r>
-        <w:rPr>
-          <w:u w:val="single"/>
-        </w:rPr>
-        <w:t>*</w:t>
-      </w:r>
-      <w:proofErr w:type="spellStart"/>
-      <w:r>
-        <w:rPr>
-          <w:u w:val="single"/>
-        </w:rPr>
-        <w:t>Nombre_Manualidad</w:t>
-      </w:r>
-      <w:proofErr w:type="spellEnd"/>
-      <w:r>
-        <w:rPr>
-          <w:u w:val="single"/>
-        </w:rPr>
-        <w:t xml:space="preserve">, </w:t>
-      </w:r>
-      <w:r>
-        <w:t>Cantidad)</w:t>
-      </w:r>
-    </w:p>
-    <w:p>
-      <w:pPr>
-        <w:jc w:val="both"/>
-      </w:pPr>
-      <w:r>
-        <w:t>Formado (</w:t>
-      </w:r>
-      <w:proofErr w:type="spellStart"/>
-      <w:r>
-        <w:rPr>
-          <w:u w:val="single"/>
-        </w:rPr>
-        <w:t>N</w:t>
-      </w:r>
-      <w:r>
-        <w:rPr>
-          <w:u w:val="single"/>
-        </w:rPr>
-        <w:t>ombre_manualidad</w:t>
-      </w:r>
-      <w:proofErr w:type="spellEnd"/>
-      <w:proofErr w:type="gramStart"/>
-      <w:r>
-        <w:rPr>
-          <w:u w:val="single"/>
-        </w:rPr>
-        <w:t>*</w:t>
-      </w:r>
-      <w:r>
-        <w:t>,</w:t>
-      </w:r>
-      <w:r>
-        <w:rPr>
-          <w:u w:val="single"/>
-        </w:rPr>
-        <w:t>Nombre</w:t>
-      </w:r>
-      <w:proofErr w:type="gramEnd"/>
-      <w:r>
-        <w:rPr>
-          <w:u w:val="single"/>
-        </w:rPr>
-        <w:t>* Componente</w:t>
-      </w:r>
-      <w:r>
-        <w:t>,</w:t>
-      </w:r>
-      <w:r>
-        <w:t xml:space="preserve"> </w:t>
-      </w:r>
-      <w:proofErr w:type="spellStart"/>
-      <w:r>
-        <w:rPr>
-          <w:u w:val="single"/>
-        </w:rPr>
-        <w:t>Nombre_mat</w:t>
-      </w:r>
-      <w:proofErr w:type="spellEnd"/>
-      <w:r>
-        <w:rPr>
-          <w:u w:val="single"/>
-        </w:rPr>
-        <w:t xml:space="preserve">*, Color*, </w:t>
-      </w:r>
-      <w:proofErr w:type="spellStart"/>
-      <w:r>
-        <w:rPr>
-          <w:u w:val="single"/>
-        </w:rPr>
-        <w:t>Subcolor</w:t>
-      </w:r>
-      <w:proofErr w:type="spellEnd"/>
-      <w:r>
-        <w:rPr>
-          <w:u w:val="single"/>
-        </w:rPr>
-        <w:t>*</w:t>
-      </w:r>
-      <w:r>
-        <w:t xml:space="preserve">, Cantidad) </w:t>
-      </w:r>
-      <w:r>
-        <w:t xml:space="preserve"> </w:t>
+        <w:t xml:space="preserve">, Cantidad)  </w:t>
       </w:r>
     </w:p>
     <w:p>

</xml_diff>

<commit_message>
terminada base de datos 1, a falta de comprobar alternativa
</commit_message>
<xml_diff>
--- a/TRABAJO BASES DE DATOS.docx
+++ b/TRABAJO BASES DE DATOS.docx
@@ -296,7 +296,7 @@
             <v:path o:extrusionok="f" gradientshapeok="t" o:connecttype="rect"/>
             <o:lock v:ext="edit" aspectratio="t"/>
           </v:shapetype>
-          <v:shape id="_x0000_i1029" type="#_x0000_t75" style="width:424.9pt;height:585.4pt">
+          <v:shape id="_x0000_i1027" type="#_x0000_t75" style="width:424.9pt;height:585.4pt">
             <v:imagedata r:id="rId5" o:title="desvan de mika"/>
           </v:shape>
         </w:pict>
@@ -443,129 +443,480 @@
       </w:r>
       <w:proofErr w:type="spellStart"/>
       <w:r>
-        <w:rPr>
-          <w:u w:val="single"/>
-        </w:rPr>
-        <w:t>nombre_manualidad</w:t>
-      </w:r>
-      <w:proofErr w:type="spellEnd"/>
-      <w:r>
-        <w:rPr>
-          <w:u w:val="single"/>
-        </w:rPr>
+        <w:t>precio_unidad</w:t>
+      </w:r>
+      <w:proofErr w:type="spellEnd"/>
+      <w:r>
+        <w:t>)</w:t>
+      </w:r>
+    </w:p>
+    <w:p>
+      <w:pPr>
+        <w:jc w:val="both"/>
+      </w:pPr>
+      <w:r>
+        <w:t>PROVEEDOR (</w:t>
+      </w:r>
+      <w:r>
+        <w:rPr>
+          <w:u w:val="single"/>
+        </w:rPr>
+        <w:t>Nombre</w:t>
+      </w:r>
+      <w:r>
+        <w:t>, Dirección</w:t>
+      </w:r>
+      <w:r>
+        <w:t xml:space="preserve">, </w:t>
+      </w:r>
+      <w:proofErr w:type="spellStart"/>
+      <w:r>
+        <w:t>Telefono</w:t>
+      </w:r>
+      <w:proofErr w:type="spellEnd"/>
+      <w:r>
+        <w:t xml:space="preserve">, </w:t>
+      </w:r>
+      <w:proofErr w:type="spellStart"/>
+      <w:r>
+        <w:t>Persona_Contacto</w:t>
+      </w:r>
+      <w:proofErr w:type="spellEnd"/>
+      <w:r>
+        <w:t>, Observaciones)</w:t>
+      </w:r>
+    </w:p>
+    <w:p>
+      <w:pPr>
+        <w:jc w:val="both"/>
+      </w:pPr>
+      <w:r>
+        <w:t>La tabla MATERIAL (</w:t>
+      </w:r>
+      <w:r>
+        <w:rPr>
+          <w:u w:val="single"/>
+        </w:rPr>
+        <w:t>Nombre,</w:t>
+      </w:r>
+      <w:r>
+        <w:rPr>
+          <w:u w:val="single"/>
+        </w:rPr>
+        <w:t xml:space="preserve"> Color, </w:t>
+      </w:r>
+      <w:proofErr w:type="spellStart"/>
+      <w:r>
+        <w:rPr>
+          <w:u w:val="single"/>
+        </w:rPr>
+        <w:t>Subcolor</w:t>
+      </w:r>
+      <w:proofErr w:type="spellEnd"/>
+      <w:r>
+        <w:rPr>
+          <w:u w:val="single"/>
+        </w:rPr>
+        <w:t xml:space="preserve"> </w:t>
+      </w:r>
+      <w:proofErr w:type="spellStart"/>
+      <w:r>
+        <w:t>Cod_provedor</w:t>
+      </w:r>
+      <w:proofErr w:type="spellEnd"/>
+      <w:r>
+        <w:t>*)</w:t>
+      </w:r>
+      <w:r>
+        <w:t xml:space="preserve"> la traslado a cada una de las partes</w:t>
+      </w:r>
+    </w:p>
+    <w:p>
+      <w:pPr>
+        <w:jc w:val="both"/>
+      </w:pPr>
+      <w:proofErr w:type="gramStart"/>
+      <w:r>
+        <w:t>TELA(</w:t>
+      </w:r>
+      <w:proofErr w:type="gramEnd"/>
+      <w:r>
+        <w:rPr>
+          <w:u w:val="single"/>
+        </w:rPr>
+        <w:t>*Nombre, *Color</w:t>
+      </w:r>
+      <w:r>
+        <w:rPr>
+          <w:u w:val="single"/>
+        </w:rPr>
+        <w:t>, *</w:t>
+      </w:r>
+      <w:proofErr w:type="spellStart"/>
+      <w:r>
+        <w:rPr>
+          <w:u w:val="single"/>
+        </w:rPr>
+        <w:t>Subcolor</w:t>
+      </w:r>
+      <w:proofErr w:type="spellEnd"/>
+      <w:r>
+        <w:t>,</w:t>
+      </w:r>
+      <w:r>
+        <w:t xml:space="preserve"> </w:t>
+      </w:r>
+      <w:r>
+        <w:t xml:space="preserve"> </w:t>
+      </w:r>
+      <w:r>
+        <w:rPr>
+          <w:u w:val="single"/>
+        </w:rPr>
+        <w:t>Estampado</w:t>
+      </w:r>
+      <w:r>
+        <w:t>, Tejido</w:t>
+      </w:r>
+      <w:r>
+        <w:t>,</w:t>
+      </w:r>
+      <w:r>
+        <w:t xml:space="preserve"> </w:t>
+      </w:r>
+      <w:proofErr w:type="spellStart"/>
+      <w:r>
+        <w:t>Cod_prov</w:t>
+      </w:r>
+      <w:proofErr w:type="spellEnd"/>
+      <w:r>
         <w:t>*</w:t>
       </w:r>
       <w:r>
+        <w:t>)</w:t>
+      </w:r>
+    </w:p>
+    <w:p>
+      <w:pPr>
+        <w:jc w:val="both"/>
+      </w:pPr>
+      <w:proofErr w:type="gramStart"/>
+      <w:r>
+        <w:t>FIELTRO(</w:t>
+      </w:r>
+      <w:proofErr w:type="gramEnd"/>
+      <w:r>
+        <w:rPr>
+          <w:u w:val="single"/>
+        </w:rPr>
+        <w:t>*Nombre, *Color</w:t>
+      </w:r>
+      <w:r>
+        <w:t>,</w:t>
+      </w:r>
+      <w:r>
+        <w:rPr>
+          <w:u w:val="single"/>
+        </w:rPr>
+        <w:t xml:space="preserve"> *</w:t>
+      </w:r>
+      <w:proofErr w:type="spellStart"/>
+      <w:r>
+        <w:rPr>
+          <w:u w:val="single"/>
+        </w:rPr>
+        <w:t>Subcolor</w:t>
+      </w:r>
+      <w:proofErr w:type="spellEnd"/>
+      <w:r>
+        <w:rPr>
+          <w:u w:val="single"/>
+        </w:rPr>
+        <w:t>,</w:t>
+      </w:r>
+      <w:r>
+        <w:t xml:space="preserve"> </w:t>
+      </w:r>
+      <w:r>
+        <w:rPr>
+          <w:u w:val="single"/>
+        </w:rPr>
+        <w:t>Grosor</w:t>
+      </w:r>
+      <w:r>
+        <w:t>,</w:t>
+      </w:r>
+      <w:r>
+        <w:t xml:space="preserve"> </w:t>
+      </w:r>
+      <w:proofErr w:type="spellStart"/>
+      <w:r>
+        <w:t>Cod_prov</w:t>
+      </w:r>
+      <w:proofErr w:type="spellEnd"/>
+      <w:r>
+        <w:t>*</w:t>
+      </w:r>
+      <w:r>
+        <w:t>)</w:t>
+      </w:r>
+    </w:p>
+    <w:p>
+      <w:pPr>
+        <w:jc w:val="both"/>
+      </w:pPr>
+      <w:r>
+        <w:t>ARCILLA_</w:t>
+      </w:r>
+      <w:proofErr w:type="gramStart"/>
+      <w:r>
+        <w:t>POLIMERICA(</w:t>
+      </w:r>
+      <w:proofErr w:type="gramEnd"/>
+      <w:r>
+        <w:rPr>
+          <w:u w:val="single"/>
+        </w:rPr>
+        <w:t>*Nombre, *Color</w:t>
+      </w:r>
+      <w:r>
+        <w:rPr>
+          <w:u w:val="single"/>
+        </w:rPr>
+        <w:t>, *</w:t>
+      </w:r>
+      <w:proofErr w:type="spellStart"/>
+      <w:r>
+        <w:rPr>
+          <w:u w:val="single"/>
+        </w:rPr>
+        <w:t>Subcolor</w:t>
+      </w:r>
+      <w:proofErr w:type="spellEnd"/>
+      <w:r>
+        <w:rPr>
+          <w:u w:val="single"/>
+        </w:rPr>
+        <w:t>,</w:t>
+      </w:r>
+      <w:r>
+        <w:t xml:space="preserve"> </w:t>
+      </w:r>
+      <w:r>
+        <w:rPr>
+          <w:u w:val="single"/>
+        </w:rPr>
+        <w:t>Cocida</w:t>
+      </w:r>
+      <w:r>
+        <w:t>,</w:t>
+      </w:r>
+      <w:r>
+        <w:t xml:space="preserve"> </w:t>
+      </w:r>
+      <w:proofErr w:type="spellStart"/>
+      <w:r>
+        <w:t>Cod_prov</w:t>
+      </w:r>
+      <w:proofErr w:type="spellEnd"/>
+      <w:r>
+        <w:t>*</w:t>
+      </w:r>
+      <w:r>
+        <w:t>)</w:t>
+      </w:r>
+    </w:p>
+    <w:p>
+      <w:pPr>
+        <w:jc w:val="both"/>
+      </w:pPr>
+      <w:r>
+        <w:t>ABALORIO (</w:t>
+      </w:r>
+      <w:r>
+        <w:rPr>
+          <w:u w:val="single"/>
+        </w:rPr>
+        <w:t>*Nombre, *Color</w:t>
+      </w:r>
+      <w:r>
+        <w:rPr>
+          <w:u w:val="single"/>
+        </w:rPr>
+        <w:t>, *</w:t>
+      </w:r>
+      <w:proofErr w:type="spellStart"/>
+      <w:r>
+        <w:rPr>
+          <w:u w:val="single"/>
+        </w:rPr>
+        <w:t>Subcolor</w:t>
+      </w:r>
+      <w:proofErr w:type="spellEnd"/>
+      <w:r>
+        <w:rPr>
+          <w:u w:val="single"/>
+        </w:rPr>
+        <w:t>, Material, Forma</w:t>
+      </w:r>
+      <w:r>
+        <w:t>, Tamaño</w:t>
+      </w:r>
+      <w:r>
+        <w:t>,</w:t>
+      </w:r>
+      <w:r>
+        <w:t xml:space="preserve"> </w:t>
+      </w:r>
+      <w:proofErr w:type="spellStart"/>
+      <w:r>
+        <w:t>Cod_prov</w:t>
+      </w:r>
+      <w:proofErr w:type="spellEnd"/>
+      <w:r>
+        <w:t>*</w:t>
+      </w:r>
+      <w:r>
+        <w:t>)</w:t>
+      </w:r>
+    </w:p>
+    <w:p>
+      <w:pPr>
+        <w:jc w:val="both"/>
+        <w:rPr>
+          <w:u w:val="single"/>
+        </w:rPr>
+      </w:pPr>
+      <w:r>
+        <w:t>UTILERIA</w:t>
+      </w:r>
+      <w:r>
+        <w:t xml:space="preserve"> (</w:t>
+      </w:r>
+      <w:r>
+        <w:rPr>
+          <w:u w:val="single"/>
+        </w:rPr>
+        <w:t>*Nombre, *Color, *</w:t>
+      </w:r>
+      <w:proofErr w:type="spellStart"/>
+      <w:r>
+        <w:rPr>
+          <w:u w:val="single"/>
+        </w:rPr>
+        <w:t>Subcolor</w:t>
+      </w:r>
+      <w:proofErr w:type="spellEnd"/>
+      <w:r>
+        <w:rPr>
+          <w:u w:val="single"/>
+        </w:rPr>
         <w:t xml:space="preserve">, </w:t>
       </w:r>
-      <w:proofErr w:type="spellStart"/>
-      <w:r>
-        <w:t>precio_unidad</w:t>
-      </w:r>
-      <w:proofErr w:type="spellEnd"/>
-      <w:r>
-        <w:t>, cantidad</w:t>
-      </w:r>
-      <w:r>
-        <w:t>)</w:t>
-      </w:r>
-    </w:p>
-    <w:p>
-      <w:pPr>
-        <w:jc w:val="both"/>
-      </w:pPr>
-      <w:r>
-        <w:t>PROVEEDOR (</w:t>
-      </w:r>
-      <w:r>
-        <w:rPr>
-          <w:u w:val="single"/>
-        </w:rPr>
-        <w:t>Nombre</w:t>
-      </w:r>
-      <w:r>
-        <w:t>, Dirección</w:t>
-      </w:r>
+      <w:r>
+        <w:rPr>
+          <w:u w:val="single"/>
+        </w:rPr>
+        <w:t>Clase)</w:t>
+      </w:r>
+    </w:p>
+    <w:p>
+      <w:pPr>
+        <w:jc w:val="both"/>
+      </w:pPr>
+      <w:r>
+        <w:t xml:space="preserve">De las relaciones NM: He cambiado el nombre a incluir por </w:t>
+      </w:r>
+      <w:proofErr w:type="spellStart"/>
+      <w:r>
+        <w:t>Lineas_Pedido</w:t>
+      </w:r>
+      <w:proofErr w:type="spellEnd"/>
       <w:r>
         <w:t xml:space="preserve">, </w:t>
       </w:r>
-      <w:proofErr w:type="spellStart"/>
-      <w:r>
-        <w:t>Telefono</w:t>
+      <w:r>
+        <w:t>y</w:t>
+      </w:r>
+      <w:r>
+        <w:t xml:space="preserve"> Se compone por Compuesta</w:t>
+      </w:r>
+      <w:r>
+        <w:t>.</w:t>
+      </w:r>
+    </w:p>
+    <w:p>
+      <w:pPr>
+        <w:jc w:val="both"/>
+      </w:pPr>
+      <w:r>
+        <w:t xml:space="preserve">LINEAS_PEDIDO </w:t>
+      </w:r>
+      <w:r>
+        <w:t>(</w:t>
+      </w:r>
+      <w:r>
+        <w:rPr>
+          <w:u w:val="single"/>
+        </w:rPr>
+        <w:t>*</w:t>
+      </w:r>
+      <w:proofErr w:type="spellStart"/>
+      <w:r>
+        <w:rPr>
+          <w:u w:val="single"/>
+        </w:rPr>
+        <w:t>Npedido</w:t>
       </w:r>
       <w:proofErr w:type="spellEnd"/>
       <w:r>
         <w:t xml:space="preserve">, </w:t>
       </w:r>
-      <w:proofErr w:type="spellStart"/>
-      <w:r>
-        <w:t>Persona_Contacto</w:t>
-      </w:r>
-      <w:proofErr w:type="spellEnd"/>
-      <w:r>
-        <w:t>, Observaciones)</w:t>
-      </w:r>
-    </w:p>
-    <w:p>
-      <w:pPr>
-        <w:jc w:val="both"/>
-      </w:pPr>
-      <w:r>
-        <w:t>La tabla MATERIAL (</w:t>
-      </w:r>
-      <w:r>
-        <w:rPr>
-          <w:u w:val="single"/>
-        </w:rPr>
-        <w:t>Nombre,</w:t>
-      </w:r>
-      <w:r>
-        <w:rPr>
-          <w:u w:val="single"/>
-        </w:rPr>
-        <w:t xml:space="preserve"> Color, </w:t>
-      </w:r>
-      <w:proofErr w:type="spellStart"/>
-      <w:r>
-        <w:rPr>
-          <w:u w:val="single"/>
-        </w:rPr>
-        <w:t>Subcolor</w:t>
-      </w:r>
-      <w:proofErr w:type="spellEnd"/>
-      <w:r>
-        <w:rPr>
-          <w:u w:val="single"/>
-        </w:rPr>
-        <w:t xml:space="preserve"> </w:t>
-      </w:r>
-      <w:proofErr w:type="spellStart"/>
-      <w:r>
-        <w:t>Cod_provedor</w:t>
-      </w:r>
-      <w:proofErr w:type="spellEnd"/>
-      <w:r>
-        <w:t>*)</w:t>
-      </w:r>
-      <w:r>
-        <w:t xml:space="preserve"> la traslado a cada una de las partes</w:t>
-      </w:r>
-    </w:p>
-    <w:p>
-      <w:pPr>
-        <w:jc w:val="both"/>
-      </w:pPr>
-      <w:proofErr w:type="gramStart"/>
-      <w:r>
-        <w:t>TELA(</w:t>
-      </w:r>
-      <w:proofErr w:type="gramEnd"/>
-      <w:r>
-        <w:rPr>
-          <w:u w:val="single"/>
-        </w:rPr>
-        <w:t>*Nombre, *Color</w:t>
-      </w:r>
+      <w:r>
+        <w:rPr>
+          <w:u w:val="single"/>
+        </w:rPr>
+        <w:t>*</w:t>
+      </w:r>
+      <w:proofErr w:type="spellStart"/>
+      <w:r>
+        <w:rPr>
+          <w:u w:val="single"/>
+        </w:rPr>
+        <w:t>Nombre_Manualidad</w:t>
+      </w:r>
+      <w:proofErr w:type="spellEnd"/>
+      <w:r>
+        <w:rPr>
+          <w:u w:val="single"/>
+        </w:rPr>
+        <w:t xml:space="preserve">, </w:t>
+      </w:r>
+      <w:r>
+        <w:t>Cantidad)</w:t>
+      </w:r>
+    </w:p>
+    <w:p>
+      <w:pPr>
+        <w:jc w:val="both"/>
+      </w:pPr>
+      <w:r>
+        <w:t>Compuesta (</w:t>
+      </w:r>
+      <w:r>
+        <w:rPr>
+          <w:u w:val="single"/>
+        </w:rPr>
+        <w:t>*</w:t>
+      </w:r>
+      <w:proofErr w:type="spellStart"/>
+      <w:r>
+        <w:rPr>
+          <w:u w:val="single"/>
+        </w:rPr>
+        <w:t>Nombre_man</w:t>
+      </w:r>
+      <w:proofErr w:type="spellEnd"/>
       <w:r>
         <w:rPr>
           <w:u w:val="single"/>
@@ -577,384 +928,33 @@
         <w:rPr>
           <w:u w:val="single"/>
         </w:rPr>
-        <w:t>Subcolor</w:t>
-      </w:r>
-      <w:proofErr w:type="spellEnd"/>
+        <w:t>Nombre_Com</w:t>
+      </w:r>
+      <w:proofErr w:type="spellEnd"/>
+      <w:r>
+        <w:t>, Cantidad)</w:t>
+      </w:r>
+    </w:p>
+    <w:p>
+      <w:pPr>
+        <w:jc w:val="both"/>
+      </w:pPr>
+      <w:r>
+        <w:t>Formado (</w:t>
+      </w:r>
+      <w:r>
+        <w:rPr>
+          <w:u w:val="single"/>
+        </w:rPr>
+        <w:t>Nombre* Componente</w:t>
+      </w:r>
       <w:r>
         <w:t>,</w:t>
-      </w:r>
-      <w:r>
-        <w:t xml:space="preserve"> </w:t>
-      </w:r>
-      <w:r>
-        <w:t xml:space="preserve"> </w:t>
-      </w:r>
-      <w:r>
-        <w:rPr>
-          <w:u w:val="single"/>
-        </w:rPr>
-        <w:t>Estampado</w:t>
-      </w:r>
-      <w:r>
-        <w:t>, Tejido</w:t>
-      </w:r>
-      <w:r>
-        <w:t>,</w:t>
-      </w:r>
-      <w:r>
-        <w:t xml:space="preserve"> </w:t>
-      </w:r>
-      <w:proofErr w:type="spellStart"/>
-      <w:r>
-        <w:t>Cod_prov</w:t>
-      </w:r>
-      <w:proofErr w:type="spellEnd"/>
-      <w:r>
-        <w:t>*</w:t>
-      </w:r>
-      <w:r>
-        <w:t>)</w:t>
-      </w:r>
-    </w:p>
-    <w:p>
-      <w:pPr>
-        <w:jc w:val="both"/>
-      </w:pPr>
-      <w:proofErr w:type="gramStart"/>
-      <w:r>
-        <w:t>FIELTRO(</w:t>
-      </w:r>
-      <w:proofErr w:type="gramEnd"/>
-      <w:r>
-        <w:rPr>
-          <w:u w:val="single"/>
-        </w:rPr>
-        <w:t>*Nombre, *Color</w:t>
-      </w:r>
-      <w:r>
-        <w:t>,</w:t>
-      </w:r>
-      <w:r>
-        <w:rPr>
-          <w:u w:val="single"/>
-        </w:rPr>
-        <w:t xml:space="preserve"> *</w:t>
-      </w:r>
-      <w:proofErr w:type="spellStart"/>
-      <w:r>
-        <w:rPr>
-          <w:u w:val="single"/>
-        </w:rPr>
-        <w:t>Subcolor</w:t>
-      </w:r>
-      <w:proofErr w:type="spellEnd"/>
-      <w:r>
-        <w:rPr>
-          <w:u w:val="single"/>
-        </w:rPr>
-        <w:t>,</w:t>
-      </w:r>
-      <w:r>
-        <w:t xml:space="preserve"> </w:t>
-      </w:r>
-      <w:r>
-        <w:rPr>
-          <w:u w:val="single"/>
-        </w:rPr>
-        <w:t>Grosor</w:t>
-      </w:r>
-      <w:r>
-        <w:t>,</w:t>
-      </w:r>
-      <w:r>
-        <w:t xml:space="preserve"> </w:t>
-      </w:r>
-      <w:proofErr w:type="spellStart"/>
-      <w:r>
-        <w:t>Cod_prov</w:t>
-      </w:r>
-      <w:proofErr w:type="spellEnd"/>
-      <w:r>
-        <w:t>*</w:t>
-      </w:r>
-      <w:r>
-        <w:t>)</w:t>
-      </w:r>
-    </w:p>
-    <w:p>
-      <w:pPr>
-        <w:jc w:val="both"/>
-      </w:pPr>
-      <w:r>
-        <w:t>ARCILLA_</w:t>
-      </w:r>
-      <w:proofErr w:type="gramStart"/>
-      <w:r>
-        <w:t>POLIMERICA(</w:t>
-      </w:r>
-      <w:proofErr w:type="gramEnd"/>
-      <w:r>
-        <w:rPr>
-          <w:u w:val="single"/>
-        </w:rPr>
-        <w:t>*Nombre, *Color</w:t>
-      </w:r>
-      <w:r>
-        <w:rPr>
-          <w:u w:val="single"/>
-        </w:rPr>
-        <w:t>, *</w:t>
-      </w:r>
-      <w:proofErr w:type="spellStart"/>
-      <w:r>
-        <w:rPr>
-          <w:u w:val="single"/>
-        </w:rPr>
-        <w:t>Subcolor</w:t>
-      </w:r>
-      <w:proofErr w:type="spellEnd"/>
-      <w:r>
-        <w:rPr>
-          <w:u w:val="single"/>
-        </w:rPr>
-        <w:t>,</w:t>
-      </w:r>
-      <w:r>
-        <w:t xml:space="preserve"> </w:t>
-      </w:r>
-      <w:r>
-        <w:rPr>
-          <w:u w:val="single"/>
-        </w:rPr>
-        <w:t>Cocida</w:t>
-      </w:r>
-      <w:r>
-        <w:t>,</w:t>
-      </w:r>
-      <w:r>
-        <w:t xml:space="preserve"> </w:t>
-      </w:r>
-      <w:proofErr w:type="spellStart"/>
-      <w:r>
-        <w:t>Cod_prov</w:t>
-      </w:r>
-      <w:proofErr w:type="spellEnd"/>
-      <w:r>
-        <w:t>*</w:t>
-      </w:r>
-      <w:r>
-        <w:t>)</w:t>
-      </w:r>
-    </w:p>
-    <w:p>
-      <w:pPr>
-        <w:jc w:val="both"/>
-      </w:pPr>
-      <w:r>
-        <w:t>ABALORIO (</w:t>
-      </w:r>
-      <w:r>
-        <w:rPr>
-          <w:u w:val="single"/>
-        </w:rPr>
-        <w:t>*Nombre, *Color</w:t>
-      </w:r>
-      <w:r>
-        <w:rPr>
-          <w:u w:val="single"/>
-        </w:rPr>
-        <w:t>, *</w:t>
-      </w:r>
-      <w:proofErr w:type="spellStart"/>
-      <w:r>
-        <w:rPr>
-          <w:u w:val="single"/>
-        </w:rPr>
-        <w:t>Subcolor</w:t>
-      </w:r>
-      <w:proofErr w:type="spellEnd"/>
-      <w:r>
-        <w:rPr>
-          <w:u w:val="single"/>
-        </w:rPr>
-        <w:t>, Material, Forma</w:t>
-      </w:r>
-      <w:r>
-        <w:t>, Tamaño</w:t>
-      </w:r>
-      <w:r>
-        <w:t>,</w:t>
-      </w:r>
-      <w:r>
-        <w:t xml:space="preserve"> </w:t>
-      </w:r>
-      <w:proofErr w:type="spellStart"/>
-      <w:r>
-        <w:t>Cod_prov</w:t>
-      </w:r>
-      <w:proofErr w:type="spellEnd"/>
-      <w:r>
-        <w:t>*</w:t>
-      </w:r>
-      <w:r>
-        <w:t>)</w:t>
-      </w:r>
-    </w:p>
-    <w:p>
-      <w:pPr>
-        <w:jc w:val="both"/>
-        <w:rPr>
-          <w:u w:val="single"/>
-        </w:rPr>
-      </w:pPr>
-      <w:r>
-        <w:t>UTILERIA</w:t>
       </w:r>
       <w:bookmarkStart w:id="0" w:name="_GoBack"/>
       <w:bookmarkEnd w:id="0"/>
       <w:r>
-        <w:t xml:space="preserve"> (</w:t>
-      </w:r>
-      <w:r>
-        <w:rPr>
-          <w:u w:val="single"/>
-        </w:rPr>
-        <w:t>*Nombre, *Color, *</w:t>
-      </w:r>
-      <w:proofErr w:type="spellStart"/>
-      <w:r>
-        <w:rPr>
-          <w:u w:val="single"/>
-        </w:rPr>
-        <w:t>Subcolor</w:t>
-      </w:r>
-      <w:proofErr w:type="spellEnd"/>
-      <w:r>
-        <w:rPr>
-          <w:u w:val="single"/>
-        </w:rPr>
-        <w:t xml:space="preserve">, </w:t>
-      </w:r>
-      <w:r>
-        <w:rPr>
-          <w:u w:val="single"/>
-        </w:rPr>
-        <w:t>Clase)</w:t>
-      </w:r>
-    </w:p>
-    <w:p>
-      <w:pPr>
-        <w:jc w:val="both"/>
-      </w:pPr>
-      <w:r>
-        <w:t xml:space="preserve">De las relaciones NM: He cambiado el nombre a incluir por </w:t>
-      </w:r>
-      <w:proofErr w:type="spellStart"/>
-      <w:r>
-        <w:t>Lineas_Pedido</w:t>
-      </w:r>
-      <w:proofErr w:type="spellEnd"/>
-      <w:r>
-        <w:t xml:space="preserve">, </w:t>
-      </w:r>
-      <w:r>
-        <w:t>y</w:t>
-      </w:r>
-      <w:r>
-        <w:t>.</w:t>
-      </w:r>
-    </w:p>
-    <w:p>
-      <w:pPr>
-        <w:jc w:val="both"/>
-      </w:pPr>
-      <w:r>
-        <w:t xml:space="preserve">LINEAS_PEDIDO </w:t>
-      </w:r>
-      <w:r>
-        <w:t>(</w:t>
-      </w:r>
-      <w:r>
-        <w:rPr>
-          <w:u w:val="single"/>
-        </w:rPr>
-        <w:t>*</w:t>
-      </w:r>
-      <w:proofErr w:type="spellStart"/>
-      <w:r>
-        <w:rPr>
-          <w:u w:val="single"/>
-        </w:rPr>
-        <w:t>Npedido</w:t>
-      </w:r>
-      <w:proofErr w:type="spellEnd"/>
-      <w:r>
-        <w:t xml:space="preserve">, </w:t>
-      </w:r>
-      <w:r>
-        <w:rPr>
-          <w:u w:val="single"/>
-        </w:rPr>
-        <w:t>*</w:t>
-      </w:r>
-      <w:proofErr w:type="spellStart"/>
-      <w:r>
-        <w:rPr>
-          <w:u w:val="single"/>
-        </w:rPr>
-        <w:t>Nombre_Manualidad</w:t>
-      </w:r>
-      <w:proofErr w:type="spellEnd"/>
-      <w:r>
-        <w:rPr>
-          <w:u w:val="single"/>
-        </w:rPr>
-        <w:t xml:space="preserve">, </w:t>
-      </w:r>
-      <w:r>
-        <w:t>Cantidad)</w:t>
-      </w:r>
-    </w:p>
-    <w:p>
-      <w:pPr>
-        <w:jc w:val="both"/>
-      </w:pPr>
-      <w:r>
-        <w:t>Formado (</w:t>
-      </w:r>
-      <w:proofErr w:type="spellStart"/>
-      <w:r>
-        <w:rPr>
-          <w:u w:val="single"/>
-        </w:rPr>
-        <w:t>Nombre_manualidad</w:t>
-      </w:r>
-      <w:proofErr w:type="spellEnd"/>
-      <w:proofErr w:type="gramStart"/>
-      <w:r>
-        <w:rPr>
-          <w:u w:val="single"/>
-        </w:rPr>
-        <w:t>*</w:t>
-      </w:r>
-      <w:r>
-        <w:t>,</w:t>
-      </w:r>
-      <w:r>
-        <w:rPr>
-          <w:u w:val="single"/>
-        </w:rPr>
-        <w:t>Nombre</w:t>
-      </w:r>
-      <w:proofErr w:type="gramEnd"/>
-      <w:r>
-        <w:rPr>
-          <w:u w:val="single"/>
-        </w:rPr>
-        <w:t>* Componente</w:t>
-      </w:r>
-      <w:r>
-        <w:t xml:space="preserve">, </w:t>
+        <w:t xml:space="preserve"> </w:t>
       </w:r>
       <w:proofErr w:type="spellStart"/>
       <w:r>

</xml_diff>

<commit_message>
version mandada a la profesora para confirmar
</commit_message>
<xml_diff>
--- a/TRABAJO BASES DE DATOS.docx
+++ b/TRABAJO BASES DE DATOS.docx
@@ -491,36 +491,82 @@
         <w:jc w:val="both"/>
       </w:pPr>
       <w:r>
+        <w:t>COLOR (</w:t>
+      </w:r>
+      <w:proofErr w:type="spellStart"/>
+      <w:r>
+        <w:rPr>
+          <w:u w:val="single"/>
+        </w:rPr>
+        <w:t>Cod_color</w:t>
+      </w:r>
+      <w:proofErr w:type="spellEnd"/>
+      <w:r>
+        <w:t xml:space="preserve">, </w:t>
+      </w:r>
+      <w:proofErr w:type="spellStart"/>
+      <w:r>
+        <w:t>Color_Principal</w:t>
+      </w:r>
+      <w:proofErr w:type="spellEnd"/>
+      <w:r>
+        <w:t xml:space="preserve">, </w:t>
+      </w:r>
+      <w:proofErr w:type="spellStart"/>
+      <w:r>
+        <w:t>Subcolor</w:t>
+      </w:r>
+      <w:proofErr w:type="spellEnd"/>
+      <w:r>
+        <w:t>)</w:t>
+      </w:r>
+    </w:p>
+    <w:p>
+      <w:pPr>
+        <w:jc w:val="both"/>
+      </w:pPr>
+      <w:r>
         <w:t>La tabla MATERIAL (</w:t>
       </w:r>
-      <w:r>
-        <w:rPr>
-          <w:u w:val="single"/>
-        </w:rPr>
-        <w:t>Nombre,</w:t>
-      </w:r>
-      <w:r>
-        <w:rPr>
-          <w:u w:val="single"/>
-        </w:rPr>
-        <w:t xml:space="preserve"> Color, </w:t>
-      </w:r>
-      <w:proofErr w:type="spellStart"/>
-      <w:r>
-        <w:rPr>
-          <w:u w:val="single"/>
-        </w:rPr>
-        <w:t>Subcolor</w:t>
-      </w:r>
-      <w:proofErr w:type="spellEnd"/>
-      <w:r>
-        <w:rPr>
-          <w:u w:val="single"/>
-        </w:rPr>
+      <w:proofErr w:type="spellStart"/>
+      <w:r>
+        <w:rPr>
+          <w:u w:val="single"/>
+        </w:rPr>
+        <w:t>Cod_mat</w:t>
+      </w:r>
+      <w:proofErr w:type="spellEnd"/>
+      <w:r>
+        <w:rPr>
+          <w:u w:val="single"/>
+        </w:rPr>
+        <w:t>*</w:t>
+      </w:r>
+      <w:r>
+        <w:rPr>
+          <w:u w:val="single"/>
+        </w:rPr>
+        <w:t>,</w:t>
+      </w:r>
+      <w:r>
         <w:t xml:space="preserve"> </w:t>
       </w:r>
       <w:proofErr w:type="spellStart"/>
       <w:r>
+        <w:t>Cod_Color</w:t>
+      </w:r>
+      <w:proofErr w:type="spellEnd"/>
+      <w:r>
+        <w:t>*,</w:t>
+      </w:r>
+      <w:r>
+        <w:rPr>
+          <w:u w:val="single"/>
+        </w:rPr>
+        <w:t xml:space="preserve"> </w:t>
+      </w:r>
+      <w:proofErr w:type="spellStart"/>
+      <w:r>
         <w:t>Cod_provedor</w:t>
       </w:r>
       <w:proofErr w:type="spellEnd"/>
@@ -539,13 +585,413 @@
       <w:r>
         <w:t>TELA(</w:t>
       </w:r>
+      <w:proofErr w:type="spellStart"/>
       <w:proofErr w:type="gramEnd"/>
       <w:r>
         <w:rPr>
           <w:u w:val="single"/>
         </w:rPr>
-        <w:t>*Nombre, *Color</w:t>
-      </w:r>
+        <w:t>Cod_mat</w:t>
+      </w:r>
+      <w:proofErr w:type="spellEnd"/>
+      <w:r>
+        <w:rPr>
+          <w:u w:val="single"/>
+        </w:rPr>
+        <w:t>*,</w:t>
+      </w:r>
+      <w:r>
+        <w:t xml:space="preserve"> </w:t>
+      </w:r>
+      <w:proofErr w:type="spellStart"/>
+      <w:r>
+        <w:t>Cod_Color</w:t>
+      </w:r>
+      <w:proofErr w:type="spellEnd"/>
+      <w:r>
+        <w:t>*</w:t>
+      </w:r>
+      <w:r>
+        <w:t>,</w:t>
+      </w:r>
+      <w:r>
+        <w:t xml:space="preserve"> </w:t>
+      </w:r>
+      <w:r>
+        <w:t xml:space="preserve"> Estampado</w:t>
+      </w:r>
+      <w:r>
+        <w:t>, Tejido</w:t>
+      </w:r>
+      <w:r>
+        <w:t>,</w:t>
+      </w:r>
+      <w:r>
+        <w:t xml:space="preserve"> </w:t>
+      </w:r>
+      <w:proofErr w:type="spellStart"/>
+      <w:r>
+        <w:t>Cod_prov</w:t>
+      </w:r>
+      <w:proofErr w:type="spellEnd"/>
+      <w:r>
+        <w:t>*</w:t>
+      </w:r>
+      <w:r>
+        <w:t>)</w:t>
+      </w:r>
+    </w:p>
+    <w:p>
+      <w:pPr>
+        <w:jc w:val="both"/>
+        <w:rPr>
+          <w:lang w:val="en-US"/>
+        </w:rPr>
+      </w:pPr>
+      <w:proofErr w:type="gramStart"/>
+      <w:r>
+        <w:rPr>
+          <w:lang w:val="en-US"/>
+        </w:rPr>
+        <w:t>FIELTRO(</w:t>
+      </w:r>
+      <w:proofErr w:type="spellStart"/>
+      <w:proofErr w:type="gramEnd"/>
+      <w:r>
+        <w:rPr>
+          <w:u w:val="single"/>
+          <w:lang w:val="en-US"/>
+        </w:rPr>
+        <w:t>Cod_mat</w:t>
+      </w:r>
+      <w:proofErr w:type="spellEnd"/>
+      <w:r>
+        <w:rPr>
+          <w:u w:val="single"/>
+          <w:lang w:val="en-US"/>
+        </w:rPr>
+        <w:t>*,</w:t>
+      </w:r>
+      <w:r>
+        <w:rPr>
+          <w:lang w:val="en-US"/>
+        </w:rPr>
+        <w:t xml:space="preserve"> </w:t>
+      </w:r>
+      <w:proofErr w:type="spellStart"/>
+      <w:r>
+        <w:rPr>
+          <w:lang w:val="en-US"/>
+        </w:rPr>
+        <w:t>Cod_Color</w:t>
+      </w:r>
+      <w:proofErr w:type="spellEnd"/>
+      <w:r>
+        <w:rPr>
+          <w:lang w:val="en-US"/>
+        </w:rPr>
+        <w:t>*</w:t>
+      </w:r>
+      <w:r>
+        <w:rPr>
+          <w:lang w:val="en-US"/>
+        </w:rPr>
+        <w:t xml:space="preserve">, </w:t>
+      </w:r>
+      <w:proofErr w:type="spellStart"/>
+      <w:r>
+        <w:rPr>
+          <w:lang w:val="en-US"/>
+        </w:rPr>
+        <w:t>Grosor</w:t>
+      </w:r>
+      <w:proofErr w:type="spellEnd"/>
+      <w:r>
+        <w:rPr>
+          <w:lang w:val="en-US"/>
+        </w:rPr>
+        <w:t xml:space="preserve">, </w:t>
+      </w:r>
+      <w:proofErr w:type="spellStart"/>
+      <w:r>
+        <w:rPr>
+          <w:lang w:val="en-US"/>
+        </w:rPr>
+        <w:t>Cod_prov</w:t>
+      </w:r>
+      <w:proofErr w:type="spellEnd"/>
+      <w:r>
+        <w:rPr>
+          <w:lang w:val="en-US"/>
+        </w:rPr>
+        <w:t>*</w:t>
+      </w:r>
+      <w:r>
+        <w:rPr>
+          <w:lang w:val="en-US"/>
+        </w:rPr>
+        <w:t>)</w:t>
+      </w:r>
+    </w:p>
+    <w:p>
+      <w:pPr>
+        <w:jc w:val="both"/>
+      </w:pPr>
+      <w:r>
+        <w:t>ARCILLA_</w:t>
+      </w:r>
+      <w:proofErr w:type="gramStart"/>
+      <w:r>
+        <w:t>POLIMERICA(</w:t>
+      </w:r>
+      <w:proofErr w:type="spellStart"/>
+      <w:proofErr w:type="gramEnd"/>
+      <w:r>
+        <w:rPr>
+          <w:u w:val="single"/>
+        </w:rPr>
+        <w:t>Cod_mat</w:t>
+      </w:r>
+      <w:proofErr w:type="spellEnd"/>
+      <w:r>
+        <w:rPr>
+          <w:u w:val="single"/>
+        </w:rPr>
+        <w:t>*,</w:t>
+      </w:r>
+      <w:r>
+        <w:t xml:space="preserve"> </w:t>
+      </w:r>
+      <w:proofErr w:type="spellStart"/>
+      <w:r>
+        <w:t>Cod_Color</w:t>
+      </w:r>
+      <w:proofErr w:type="spellEnd"/>
+      <w:r>
+        <w:t>*</w:t>
+      </w:r>
+      <w:r>
+        <w:rPr>
+          <w:u w:val="single"/>
+        </w:rPr>
+        <w:t xml:space="preserve">, </w:t>
+      </w:r>
+      <w:r>
+        <w:t xml:space="preserve"> Cocida</w:t>
+      </w:r>
+      <w:r>
+        <w:t>,</w:t>
+      </w:r>
+      <w:r>
+        <w:t xml:space="preserve"> </w:t>
+      </w:r>
+      <w:proofErr w:type="spellStart"/>
+      <w:r>
+        <w:t>Cod_prov</w:t>
+      </w:r>
+      <w:proofErr w:type="spellEnd"/>
+      <w:r>
+        <w:t>*</w:t>
+      </w:r>
+      <w:r>
+        <w:t>)</w:t>
+      </w:r>
+    </w:p>
+    <w:p>
+      <w:pPr>
+        <w:jc w:val="both"/>
+      </w:pPr>
+      <w:r>
+        <w:t>ABALORIO (</w:t>
+      </w:r>
+      <w:proofErr w:type="spellStart"/>
+      <w:r>
+        <w:rPr>
+          <w:u w:val="single"/>
+        </w:rPr>
+        <w:t>Cod_mat</w:t>
+      </w:r>
+      <w:proofErr w:type="spellEnd"/>
+      <w:r>
+        <w:rPr>
+          <w:u w:val="single"/>
+        </w:rPr>
+        <w:t>*,</w:t>
+      </w:r>
+      <w:r>
+        <w:t xml:space="preserve"> </w:t>
+      </w:r>
+      <w:proofErr w:type="spellStart"/>
+      <w:r>
+        <w:t>Cod_Color</w:t>
+      </w:r>
+      <w:proofErr w:type="spellEnd"/>
+      <w:r>
+        <w:t>*</w:t>
+      </w:r>
+      <w:r>
+        <w:t>, Material, Forma,</w:t>
+      </w:r>
+      <w:r>
+        <w:t xml:space="preserve"> Tamaño</w:t>
+      </w:r>
+      <w:r>
+        <w:t>,</w:t>
+      </w:r>
+      <w:r>
+        <w:t xml:space="preserve"> </w:t>
+      </w:r>
+      <w:proofErr w:type="spellStart"/>
+      <w:r>
+        <w:t>Cod_prov</w:t>
+      </w:r>
+      <w:proofErr w:type="spellEnd"/>
+      <w:r>
+        <w:t>*</w:t>
+      </w:r>
+      <w:r>
+        <w:t>)</w:t>
+      </w:r>
+    </w:p>
+    <w:p>
+      <w:pPr>
+        <w:jc w:val="both"/>
+        <w:rPr>
+          <w:u w:val="single"/>
+        </w:rPr>
+      </w:pPr>
+      <w:r>
+        <w:t>UTILERIA</w:t>
+      </w:r>
+      <w:r>
+        <w:t xml:space="preserve"> </w:t>
+      </w:r>
+      <w:proofErr w:type="spellStart"/>
+      <w:r>
+        <w:rPr>
+          <w:u w:val="single"/>
+        </w:rPr>
+        <w:t>Cod_mat</w:t>
+      </w:r>
+      <w:proofErr w:type="spellEnd"/>
+      <w:r>
+        <w:rPr>
+          <w:u w:val="single"/>
+        </w:rPr>
+        <w:t>*,</w:t>
+      </w:r>
+      <w:r>
+        <w:t xml:space="preserve"> </w:t>
+      </w:r>
+      <w:proofErr w:type="spellStart"/>
+      <w:r>
+        <w:t>Cod_Color</w:t>
+      </w:r>
+      <w:proofErr w:type="spellEnd"/>
+      <w:r>
+        <w:t>*</w:t>
+      </w:r>
+      <w:r>
+        <w:t>, Clase)</w:t>
+      </w:r>
+    </w:p>
+    <w:p>
+      <w:pPr>
+        <w:jc w:val="both"/>
+      </w:pPr>
+      <w:r>
+        <w:t xml:space="preserve">De las relaciones NM: He cambiado el nombre a incluir por </w:t>
+      </w:r>
+      <w:proofErr w:type="spellStart"/>
+      <w:r>
+        <w:t>Lineas_Pedido</w:t>
+      </w:r>
+      <w:proofErr w:type="spellEnd"/>
+      <w:r>
+        <w:t xml:space="preserve">, </w:t>
+      </w:r>
+      <w:r>
+        <w:t>y</w:t>
+      </w:r>
+      <w:r>
+        <w:t xml:space="preserve"> Se compone por Compuesta</w:t>
+      </w:r>
+      <w:r>
+        <w:t>.</w:t>
+      </w:r>
+    </w:p>
+    <w:p>
+      <w:pPr>
+        <w:jc w:val="both"/>
+      </w:pPr>
+      <w:r>
+        <w:t xml:space="preserve">LINEAS_PEDIDO </w:t>
+      </w:r>
+      <w:r>
+        <w:t>(</w:t>
+      </w:r>
+      <w:r>
+        <w:rPr>
+          <w:u w:val="single"/>
+        </w:rPr>
+        <w:t>*</w:t>
+      </w:r>
+      <w:proofErr w:type="spellStart"/>
+      <w:r>
+        <w:rPr>
+          <w:u w:val="single"/>
+        </w:rPr>
+        <w:t>Npedido</w:t>
+      </w:r>
+      <w:proofErr w:type="spellEnd"/>
+      <w:r>
+        <w:t xml:space="preserve">, </w:t>
+      </w:r>
+      <w:r>
+        <w:rPr>
+          <w:u w:val="single"/>
+        </w:rPr>
+        <w:t>*</w:t>
+      </w:r>
+      <w:proofErr w:type="spellStart"/>
+      <w:r>
+        <w:rPr>
+          <w:u w:val="single"/>
+        </w:rPr>
+        <w:t>Nombre_Manualidad</w:t>
+      </w:r>
+      <w:proofErr w:type="spellEnd"/>
+      <w:r>
+        <w:rPr>
+          <w:u w:val="single"/>
+        </w:rPr>
+        <w:t xml:space="preserve">, </w:t>
+      </w:r>
+      <w:r>
+        <w:t>Cantidad)</w:t>
+      </w:r>
+    </w:p>
+    <w:p>
+      <w:pPr>
+        <w:jc w:val="both"/>
+      </w:pPr>
+      <w:r>
+        <w:t>Compuesta (</w:t>
+      </w:r>
+      <w:r>
+        <w:rPr>
+          <w:u w:val="single"/>
+        </w:rPr>
+        <w:t>*</w:t>
+      </w:r>
+      <w:proofErr w:type="spellStart"/>
+      <w:r>
+        <w:rPr>
+          <w:u w:val="single"/>
+        </w:rPr>
+        <w:t>Mombre_Man</w:t>
+      </w:r>
+      <w:proofErr w:type="spellEnd"/>
       <w:r>
         <w:rPr>
           <w:u w:val="single"/>
@@ -557,425 +1003,49 @@
         <w:rPr>
           <w:u w:val="single"/>
         </w:rPr>
-        <w:t>Subcolor</w:t>
-      </w:r>
-      <w:proofErr w:type="spellEnd"/>
-      <w:r>
-        <w:t>,</w:t>
-      </w:r>
-      <w:r>
-        <w:t xml:space="preserve"> </w:t>
-      </w:r>
-      <w:r>
-        <w:t xml:space="preserve"> </w:t>
-      </w:r>
-      <w:r>
-        <w:rPr>
-          <w:u w:val="single"/>
-        </w:rPr>
-        <w:t>Estampado</w:t>
-      </w:r>
-      <w:r>
-        <w:t>, Tejido</w:t>
-      </w:r>
-      <w:r>
-        <w:t>,</w:t>
-      </w:r>
-      <w:r>
-        <w:t xml:space="preserve"> </w:t>
-      </w:r>
-      <w:proofErr w:type="spellStart"/>
-      <w:r>
-        <w:t>Cod_prov</w:t>
-      </w:r>
-      <w:proofErr w:type="spellEnd"/>
-      <w:r>
+        <w:t>Nombre_Com</w:t>
+      </w:r>
+      <w:proofErr w:type="spellEnd"/>
+      <w:r>
+        <w:t>, Cantidad)</w:t>
+      </w:r>
+    </w:p>
+    <w:p>
+      <w:pPr>
+        <w:jc w:val="both"/>
+      </w:pPr>
+      <w:r>
+        <w:t>Formado (</w:t>
+      </w:r>
+      <w:r>
+        <w:rPr>
+          <w:u w:val="single"/>
+        </w:rPr>
+        <w:t>Nombre</w:t>
+      </w:r>
+      <w:r>
+        <w:rPr>
+          <w:u w:val="single"/>
+        </w:rPr>
+        <w:t xml:space="preserve"> Componente</w:t>
+      </w:r>
+      <w:r>
+        <w:rPr>
+          <w:u w:val="single"/>
+        </w:rPr>
         <w:t>*</w:t>
-      </w:r>
-      <w:r>
-        <w:t>)</w:t>
-      </w:r>
-    </w:p>
-    <w:p>
-      <w:pPr>
-        <w:jc w:val="both"/>
-      </w:pPr>
-      <w:proofErr w:type="gramStart"/>
-      <w:r>
-        <w:t>FIELTRO(</w:t>
-      </w:r>
-      <w:proofErr w:type="gramEnd"/>
-      <w:r>
-        <w:rPr>
-          <w:u w:val="single"/>
-        </w:rPr>
-        <w:t>*Nombre, *Color</w:t>
-      </w:r>
-      <w:r>
-        <w:t>,</w:t>
-      </w:r>
-      <w:r>
-        <w:rPr>
-          <w:u w:val="single"/>
-        </w:rPr>
-        <w:t xml:space="preserve"> *</w:t>
-      </w:r>
-      <w:proofErr w:type="spellStart"/>
-      <w:r>
-        <w:rPr>
-          <w:u w:val="single"/>
-        </w:rPr>
-        <w:t>Subcolor</w:t>
-      </w:r>
-      <w:proofErr w:type="spellEnd"/>
-      <w:r>
-        <w:rPr>
-          <w:u w:val="single"/>
-        </w:rPr>
-        <w:t>,</w:t>
-      </w:r>
-      <w:r>
-        <w:t xml:space="preserve"> </w:t>
-      </w:r>
-      <w:r>
-        <w:rPr>
-          <w:u w:val="single"/>
-        </w:rPr>
-        <w:t>Grosor</w:t>
-      </w:r>
-      <w:r>
-        <w:t>,</w:t>
-      </w:r>
-      <w:r>
-        <w:t xml:space="preserve"> </w:t>
-      </w:r>
-      <w:proofErr w:type="spellStart"/>
-      <w:r>
-        <w:t>Cod_prov</w:t>
-      </w:r>
-      <w:proofErr w:type="spellEnd"/>
-      <w:r>
-        <w:t>*</w:t>
-      </w:r>
-      <w:r>
-        <w:t>)</w:t>
-      </w:r>
-    </w:p>
-    <w:p>
-      <w:pPr>
-        <w:jc w:val="both"/>
-      </w:pPr>
-      <w:r>
-        <w:t>ARCILLA_</w:t>
-      </w:r>
-      <w:proofErr w:type="gramStart"/>
-      <w:r>
-        <w:t>POLIMERICA(</w:t>
-      </w:r>
-      <w:proofErr w:type="gramEnd"/>
-      <w:r>
-        <w:rPr>
-          <w:u w:val="single"/>
-        </w:rPr>
-        <w:t>*Nombre, *Color</w:t>
-      </w:r>
-      <w:r>
-        <w:rPr>
-          <w:u w:val="single"/>
-        </w:rPr>
-        <w:t>, *</w:t>
-      </w:r>
-      <w:proofErr w:type="spellStart"/>
-      <w:r>
-        <w:rPr>
-          <w:u w:val="single"/>
-        </w:rPr>
-        <w:t>Subcolor</w:t>
-      </w:r>
-      <w:proofErr w:type="spellEnd"/>
-      <w:r>
-        <w:rPr>
-          <w:u w:val="single"/>
-        </w:rPr>
-        <w:t>,</w:t>
-      </w:r>
-      <w:r>
-        <w:t xml:space="preserve"> </w:t>
-      </w:r>
-      <w:r>
-        <w:rPr>
-          <w:u w:val="single"/>
-        </w:rPr>
-        <w:t>Cocida</w:t>
-      </w:r>
-      <w:r>
-        <w:t>,</w:t>
-      </w:r>
-      <w:r>
-        <w:t xml:space="preserve"> </w:t>
-      </w:r>
-      <w:proofErr w:type="spellStart"/>
-      <w:r>
-        <w:t>Cod_prov</w:t>
-      </w:r>
-      <w:proofErr w:type="spellEnd"/>
-      <w:r>
-        <w:t>*</w:t>
-      </w:r>
-      <w:r>
-        <w:t>)</w:t>
-      </w:r>
-    </w:p>
-    <w:p>
-      <w:pPr>
-        <w:jc w:val="both"/>
-      </w:pPr>
-      <w:r>
-        <w:t>ABALORIO (</w:t>
-      </w:r>
-      <w:r>
-        <w:rPr>
-          <w:u w:val="single"/>
-        </w:rPr>
-        <w:t>*Nombre, *Color</w:t>
-      </w:r>
-      <w:r>
-        <w:rPr>
-          <w:u w:val="single"/>
-        </w:rPr>
-        <w:t>, *</w:t>
-      </w:r>
-      <w:proofErr w:type="spellStart"/>
-      <w:r>
-        <w:rPr>
-          <w:u w:val="single"/>
-        </w:rPr>
-        <w:t>Subcolor</w:t>
-      </w:r>
-      <w:proofErr w:type="spellEnd"/>
-      <w:r>
-        <w:rPr>
-          <w:u w:val="single"/>
-        </w:rPr>
-        <w:t>, Material, Forma</w:t>
-      </w:r>
-      <w:r>
-        <w:t>, Tamaño</w:t>
-      </w:r>
-      <w:r>
-        <w:t>,</w:t>
-      </w:r>
-      <w:r>
-        <w:t xml:space="preserve"> </w:t>
-      </w:r>
-      <w:proofErr w:type="spellStart"/>
-      <w:r>
-        <w:t>Cod_prov</w:t>
-      </w:r>
-      <w:proofErr w:type="spellEnd"/>
-      <w:r>
-        <w:t>*</w:t>
-      </w:r>
-      <w:r>
-        <w:t>)</w:t>
-      </w:r>
-    </w:p>
-    <w:p>
-      <w:pPr>
-        <w:jc w:val="both"/>
-        <w:rPr>
-          <w:u w:val="single"/>
-        </w:rPr>
-      </w:pPr>
-      <w:r>
-        <w:t>UTILERIA</w:t>
-      </w:r>
-      <w:r>
-        <w:t xml:space="preserve"> (</w:t>
-      </w:r>
-      <w:r>
-        <w:rPr>
-          <w:u w:val="single"/>
-        </w:rPr>
-        <w:t>*Nombre, *Color, *</w:t>
-      </w:r>
-      <w:proofErr w:type="spellStart"/>
-      <w:r>
-        <w:rPr>
-          <w:u w:val="single"/>
-        </w:rPr>
-        <w:t>Subcolor</w:t>
-      </w:r>
-      <w:proofErr w:type="spellEnd"/>
-      <w:r>
-        <w:rPr>
-          <w:u w:val="single"/>
-        </w:rPr>
-        <w:t xml:space="preserve">, </w:t>
-      </w:r>
-      <w:r>
-        <w:rPr>
-          <w:u w:val="single"/>
-        </w:rPr>
-        <w:t>Clase)</w:t>
-      </w:r>
-    </w:p>
-    <w:p>
-      <w:pPr>
-        <w:jc w:val="both"/>
-      </w:pPr>
-      <w:r>
-        <w:t xml:space="preserve">De las relaciones NM: He cambiado el nombre a incluir por </w:t>
-      </w:r>
-      <w:proofErr w:type="spellStart"/>
-      <w:r>
-        <w:t>Lineas_Pedido</w:t>
-      </w:r>
-      <w:proofErr w:type="spellEnd"/>
-      <w:r>
-        <w:t xml:space="preserve">, </w:t>
-      </w:r>
-      <w:r>
-        <w:t>y</w:t>
-      </w:r>
-      <w:r>
-        <w:t xml:space="preserve"> Se compone por Compuesta</w:t>
-      </w:r>
-      <w:r>
-        <w:t>.</w:t>
-      </w:r>
-    </w:p>
-    <w:p>
-      <w:pPr>
-        <w:jc w:val="both"/>
-      </w:pPr>
-      <w:r>
-        <w:t xml:space="preserve">LINEAS_PEDIDO </w:t>
-      </w:r>
-      <w:r>
-        <w:t>(</w:t>
-      </w:r>
-      <w:r>
-        <w:rPr>
-          <w:u w:val="single"/>
-        </w:rPr>
-        <w:t>*</w:t>
-      </w:r>
-      <w:proofErr w:type="spellStart"/>
-      <w:r>
-        <w:rPr>
-          <w:u w:val="single"/>
-        </w:rPr>
-        <w:t>Npedido</w:t>
-      </w:r>
-      <w:proofErr w:type="spellEnd"/>
-      <w:r>
-        <w:t xml:space="preserve">, </w:t>
-      </w:r>
-      <w:r>
-        <w:rPr>
-          <w:u w:val="single"/>
-        </w:rPr>
-        <w:t>*</w:t>
-      </w:r>
-      <w:proofErr w:type="spellStart"/>
-      <w:r>
-        <w:rPr>
-          <w:u w:val="single"/>
-        </w:rPr>
-        <w:t>Nombre_Manualidad</w:t>
-      </w:r>
-      <w:proofErr w:type="spellEnd"/>
-      <w:r>
-        <w:rPr>
-          <w:u w:val="single"/>
-        </w:rPr>
-        <w:t xml:space="preserve">, </w:t>
-      </w:r>
-      <w:r>
-        <w:t>Cantidad)</w:t>
-      </w:r>
-    </w:p>
-    <w:p>
-      <w:pPr>
-        <w:jc w:val="both"/>
-      </w:pPr>
-      <w:r>
-        <w:t>Compuesta (</w:t>
-      </w:r>
-      <w:r>
-        <w:rPr>
-          <w:u w:val="single"/>
-        </w:rPr>
-        <w:t>*</w:t>
-      </w:r>
-      <w:proofErr w:type="spellStart"/>
-      <w:r>
-        <w:rPr>
-          <w:u w:val="single"/>
-        </w:rPr>
-        <w:t>Nombre_man</w:t>
-      </w:r>
-      <w:proofErr w:type="spellEnd"/>
-      <w:r>
-        <w:rPr>
-          <w:u w:val="single"/>
-        </w:rPr>
-        <w:t>, *</w:t>
-      </w:r>
-      <w:proofErr w:type="spellStart"/>
-      <w:r>
-        <w:rPr>
-          <w:u w:val="single"/>
-        </w:rPr>
-        <w:t>Nombre_Com</w:t>
-      </w:r>
-      <w:proofErr w:type="spellEnd"/>
-      <w:r>
-        <w:t>, Cantidad)</w:t>
-      </w:r>
-    </w:p>
-    <w:p>
-      <w:pPr>
-        <w:jc w:val="both"/>
-      </w:pPr>
-      <w:r>
-        <w:t>Formado (</w:t>
-      </w:r>
-      <w:r>
-        <w:rPr>
-          <w:u w:val="single"/>
-        </w:rPr>
-        <w:t>Nombre* Componente</w:t>
-      </w:r>
-      <w:r>
-        <w:t>,</w:t>
       </w:r>
       <w:bookmarkStart w:id="0" w:name="_GoBack"/>
       <w:bookmarkEnd w:id="0"/>
       <w:r>
-        <w:t xml:space="preserve"> </w:t>
-      </w:r>
-      <w:proofErr w:type="spellStart"/>
-      <w:r>
-        <w:rPr>
-          <w:u w:val="single"/>
-        </w:rPr>
-        <w:t>Nombre_mat</w:t>
-      </w:r>
-      <w:proofErr w:type="spellEnd"/>
-      <w:r>
-        <w:rPr>
-          <w:u w:val="single"/>
-        </w:rPr>
-        <w:t xml:space="preserve">*, Color*, </w:t>
-      </w:r>
-      <w:proofErr w:type="spellStart"/>
-      <w:r>
-        <w:rPr>
-          <w:u w:val="single"/>
-        </w:rPr>
-        <w:t>Subcolor</w:t>
+        <w:t xml:space="preserve">, </w:t>
+      </w:r>
+      <w:proofErr w:type="spellStart"/>
+      <w:r>
+        <w:rPr>
+          <w:u w:val="single"/>
+        </w:rPr>
+        <w:t>Codigo_mat</w:t>
       </w:r>
       <w:proofErr w:type="spellEnd"/>
       <w:r>
@@ -1015,7 +1085,10 @@
       </w:pPr>
       <w:proofErr w:type="gramStart"/>
       <w:r>
-        <w:t>Finalmente</w:t>
+        <w:t>Fina</w:t>
+      </w:r>
+      <w:r>
+        <w:t>lmente</w:t>
       </w:r>
       <w:proofErr w:type="gramEnd"/>
       <w:r>
@@ -1027,7 +1100,13 @@
       </w:r>
       <w:proofErr w:type="spellEnd"/>
       <w:r>
-        <w:t xml:space="preserve"> o menos materiales que es lo que realmente nos interesa conocer </w:t>
+        <w:t xml:space="preserve"> o men</w:t>
+      </w:r>
+      <w:r>
+        <w:t>os materiales que es lo que real</w:t>
+      </w:r>
+      <w:r>
+        <w:t xml:space="preserve">mente nos interesa conocer </w:t>
       </w:r>
       <w:proofErr w:type="spellStart"/>
       <w:r>

</xml_diff>

<commit_message>
base de datos terminada
a falta de confirmar por la profesora
</commit_message>
<xml_diff>
--- a/TRABAJO BASES DE DATOS.docx
+++ b/TRABAJO BASES DE DATOS.docx
@@ -296,7 +296,7 @@
             <v:path o:extrusionok="f" gradientshapeok="t" o:connecttype="rect"/>
             <o:lock v:ext="edit" aspectratio="t"/>
           </v:shapetype>
-          <v:shape id="_x0000_i1027" type="#_x0000_t75" style="width:424.9pt;height:585.4pt">
+          <v:shape id="_x0000_i1029" type="#_x0000_t75" style="width:424.5pt;height:582.4pt">
             <v:imagedata r:id="rId5" o:title="desvan de mika"/>
           </v:shape>
         </w:pict>
@@ -570,19 +570,30 @@
         <w:t>Cod_provedor</w:t>
       </w:r>
       <w:proofErr w:type="spellEnd"/>
-      <w:r>
-        <w:t>*)</w:t>
-      </w:r>
-      <w:r>
-        <w:t xml:space="preserve"> la traslado a cada una de las partes</w:t>
-      </w:r>
-    </w:p>
-    <w:p>
-      <w:pPr>
-        <w:jc w:val="both"/>
-      </w:pPr>
       <w:proofErr w:type="gramStart"/>
       <w:r>
+        <w:t>*</w:t>
+      </w:r>
+      <w:r>
+        <w:t>,precio</w:t>
+      </w:r>
+      <w:proofErr w:type="gramEnd"/>
+      <w:r>
+        <w:t xml:space="preserve">, cantidad </w:t>
+      </w:r>
+      <w:r>
+        <w:t>)</w:t>
+      </w:r>
+      <w:r>
+        <w:t xml:space="preserve"> </w:t>
+      </w:r>
+    </w:p>
+    <w:p>
+      <w:pPr>
+        <w:jc w:val="both"/>
+      </w:pPr>
+      <w:proofErr w:type="gramStart"/>
+      <w:r>
         <w:t>TELA(</w:t>
       </w:r>
       <w:proofErr w:type="spellStart"/>
@@ -603,6 +614,56 @@
       <w:r>
         <w:t xml:space="preserve"> </w:t>
       </w:r>
+      <w:r>
+        <w:t>Estampado</w:t>
+      </w:r>
+      <w:r>
+        <w:t>, Tejido</w:t>
+      </w:r>
+      <w:r>
+        <w:t>,</w:t>
+      </w:r>
+      <w:r>
+        <w:t xml:space="preserve"> </w:t>
+      </w:r>
+      <w:proofErr w:type="spellStart"/>
+      <w:r>
+        <w:t>SegundoColor</w:t>
+      </w:r>
+      <w:proofErr w:type="spellEnd"/>
+      <w:r>
+        <w:t>*</w:t>
+      </w:r>
+      <w:r>
+        <w:t>)</w:t>
+      </w:r>
+    </w:p>
+    <w:p>
+      <w:pPr>
+        <w:jc w:val="both"/>
+      </w:pPr>
+      <w:proofErr w:type="gramStart"/>
+      <w:r>
+        <w:t>FIELTRO(</w:t>
+      </w:r>
+      <w:proofErr w:type="spellStart"/>
+      <w:proofErr w:type="gramEnd"/>
+      <w:r>
+        <w:rPr>
+          <w:u w:val="single"/>
+        </w:rPr>
+        <w:t>Cod_mat</w:t>
+      </w:r>
+      <w:proofErr w:type="spellEnd"/>
+      <w:r>
+        <w:rPr>
+          <w:u w:val="single"/>
+        </w:rPr>
+        <w:t>*,</w:t>
+      </w:r>
+      <w:r>
+        <w:t xml:space="preserve"> </w:t>
+      </w:r>
       <w:proofErr w:type="spellStart"/>
       <w:r>
         <w:t>Cod_Color</w:t>
@@ -612,30 +673,103 @@
         <w:t>*</w:t>
       </w:r>
       <w:r>
+        <w:t>, Grosor</w:t>
+      </w:r>
+      <w:r>
+        <w:t xml:space="preserve">, </w:t>
+      </w:r>
+      <w:r>
+        <w:t>)</w:t>
+      </w:r>
+    </w:p>
+    <w:p>
+      <w:pPr>
+        <w:jc w:val="both"/>
+      </w:pPr>
+      <w:r>
+        <w:t>ARCILLA_</w:t>
+      </w:r>
+      <w:proofErr w:type="gramStart"/>
+      <w:r>
+        <w:t>POLIMERICA(</w:t>
+      </w:r>
+      <w:proofErr w:type="spellStart"/>
+      <w:proofErr w:type="gramEnd"/>
+      <w:r>
+        <w:rPr>
+          <w:u w:val="single"/>
+        </w:rPr>
+        <w:t>Cod_mat</w:t>
+      </w:r>
+      <w:proofErr w:type="spellEnd"/>
+      <w:r>
+        <w:rPr>
+          <w:u w:val="single"/>
+        </w:rPr>
+        <w:t>*,</w:t>
+      </w:r>
+      <w:r>
+        <w:t xml:space="preserve"> </w:t>
+      </w:r>
+      <w:r>
+        <w:t xml:space="preserve"> Cocida</w:t>
+      </w:r>
+      <w:r>
         <w:t>,</w:t>
       </w:r>
       <w:r>
         <w:t xml:space="preserve"> </w:t>
       </w:r>
       <w:r>
-        <w:t xml:space="preserve"> Estampado</w:t>
-      </w:r>
-      <w:r>
-        <w:t>, Tejido</w:t>
-      </w:r>
-      <w:r>
+        <w:t>)</w:t>
+      </w:r>
+    </w:p>
+    <w:p>
+      <w:pPr>
+        <w:jc w:val="both"/>
+      </w:pPr>
+      <w:r>
+        <w:t>ABALORIO (</w:t>
+      </w:r>
+      <w:proofErr w:type="spellStart"/>
+      <w:r>
+        <w:rPr>
+          <w:u w:val="single"/>
+        </w:rPr>
+        <w:t>Cod_mat</w:t>
+      </w:r>
+      <w:proofErr w:type="spellEnd"/>
+      <w:r>
+        <w:rPr>
+          <w:u w:val="single"/>
+        </w:rPr>
+        <w:t>*</w:t>
+      </w:r>
+      <w:proofErr w:type="gramStart"/>
+      <w:r>
+        <w:rPr>
+          <w:u w:val="single"/>
+        </w:rPr>
         <w:t>,</w:t>
       </w:r>
       <w:r>
         <w:t xml:space="preserve"> </w:t>
       </w:r>
-      <w:proofErr w:type="spellStart"/>
-      <w:r>
-        <w:t>Cod_prov</w:t>
-      </w:r>
-      <w:proofErr w:type="spellEnd"/>
-      <w:r>
-        <w:t>*</w:t>
+      <w:r>
+        <w:t xml:space="preserve"> Material</w:t>
+      </w:r>
+      <w:proofErr w:type="gramEnd"/>
+      <w:r>
+        <w:t>, Forma,</w:t>
+      </w:r>
+      <w:r>
+        <w:t xml:space="preserve"> Tamaño</w:t>
+      </w:r>
+      <w:r>
+        <w:t>,</w:t>
+      </w:r>
+      <w:r>
+        <w:t xml:space="preserve"> </w:t>
       </w:r>
       <w:r>
         <w:t>)</w:t>
@@ -645,398 +779,181 @@
       <w:pPr>
         <w:jc w:val="both"/>
         <w:rPr>
-          <w:lang w:val="en-US"/>
-        </w:rPr>
-      </w:pPr>
-      <w:proofErr w:type="gramStart"/>
-      <w:r>
-        <w:rPr>
-          <w:lang w:val="en-US"/>
-        </w:rPr>
-        <w:t>FIELTRO(</w:t>
-      </w:r>
-      <w:proofErr w:type="spellStart"/>
-      <w:proofErr w:type="gramEnd"/>
-      <w:r>
-        <w:rPr>
-          <w:u w:val="single"/>
-          <w:lang w:val="en-US"/>
-        </w:rPr>
-        <w:t>Cod_mat</w:t>
-      </w:r>
-      <w:proofErr w:type="spellEnd"/>
-      <w:r>
-        <w:rPr>
-          <w:u w:val="single"/>
-          <w:lang w:val="en-US"/>
-        </w:rPr>
-        <w:t>*,</w:t>
-      </w:r>
-      <w:r>
-        <w:rPr>
-          <w:lang w:val="en-US"/>
-        </w:rPr>
+          <w:u w:val="single"/>
+        </w:rPr>
+      </w:pPr>
+      <w:r>
+        <w:t>UTILERIA</w:t>
+      </w:r>
+      <w:r>
         <w:t xml:space="preserve"> </w:t>
       </w:r>
-      <w:proofErr w:type="spellStart"/>
-      <w:r>
-        <w:rPr>
-          <w:lang w:val="en-US"/>
-        </w:rPr>
-        <w:t>Cod_Color</w:t>
-      </w:r>
-      <w:proofErr w:type="spellEnd"/>
-      <w:r>
-        <w:rPr>
-          <w:lang w:val="en-US"/>
-        </w:rPr>
-        <w:t>*</w:t>
-      </w:r>
-      <w:r>
-        <w:rPr>
-          <w:lang w:val="en-US"/>
-        </w:rPr>
-        <w:t xml:space="preserve">, </w:t>
-      </w:r>
-      <w:proofErr w:type="spellStart"/>
-      <w:r>
-        <w:rPr>
-          <w:lang w:val="en-US"/>
-        </w:rPr>
-        <w:t>Grosor</w:t>
-      </w:r>
-      <w:proofErr w:type="spellEnd"/>
-      <w:r>
-        <w:rPr>
-          <w:lang w:val="en-US"/>
-        </w:rPr>
-        <w:t xml:space="preserve">, </w:t>
-      </w:r>
-      <w:proofErr w:type="spellStart"/>
-      <w:r>
-        <w:rPr>
-          <w:lang w:val="en-US"/>
-        </w:rPr>
-        <w:t>Cod_prov</w:t>
-      </w:r>
-      <w:proofErr w:type="spellEnd"/>
-      <w:r>
-        <w:rPr>
-          <w:lang w:val="en-US"/>
-        </w:rPr>
-        <w:t>*</w:t>
-      </w:r>
-      <w:r>
-        <w:rPr>
-          <w:lang w:val="en-US"/>
-        </w:rPr>
-        <w:t>)</w:t>
-      </w:r>
-    </w:p>
-    <w:p>
-      <w:pPr>
-        <w:jc w:val="both"/>
-      </w:pPr>
-      <w:r>
-        <w:t>ARCILLA_</w:t>
-      </w:r>
-      <w:proofErr w:type="gramStart"/>
-      <w:r>
-        <w:t>POLIMERICA(</w:t>
-      </w:r>
-      <w:proofErr w:type="spellStart"/>
-      <w:proofErr w:type="gramEnd"/>
-      <w:r>
-        <w:rPr>
-          <w:u w:val="single"/>
-        </w:rPr>
-        <w:t>Cod_mat</w:t>
-      </w:r>
-      <w:proofErr w:type="spellEnd"/>
-      <w:r>
-        <w:rPr>
-          <w:u w:val="single"/>
-        </w:rPr>
-        <w:t>*,</w:t>
-      </w:r>
-      <w:r>
-        <w:t xml:space="preserve"> </w:t>
-      </w:r>
-      <w:proofErr w:type="spellStart"/>
-      <w:r>
-        <w:t>Cod_Color</w:t>
-      </w:r>
-      <w:proofErr w:type="spellEnd"/>
-      <w:r>
-        <w:t>*</w:t>
-      </w:r>
-      <w:r>
-        <w:rPr>
-          <w:u w:val="single"/>
-        </w:rPr>
-        <w:t xml:space="preserve">, </w:t>
-      </w:r>
-      <w:r>
-        <w:t xml:space="preserve"> Cocida</w:t>
-      </w:r>
-      <w:r>
-        <w:t>,</w:t>
-      </w:r>
-      <w:r>
-        <w:t xml:space="preserve"> </w:t>
-      </w:r>
-      <w:proofErr w:type="spellStart"/>
-      <w:r>
-        <w:t>Cod_prov</w:t>
-      </w:r>
-      <w:proofErr w:type="spellEnd"/>
-      <w:r>
-        <w:t>*</w:t>
-      </w:r>
-      <w:r>
-        <w:t>)</w:t>
-      </w:r>
-    </w:p>
-    <w:p>
-      <w:pPr>
-        <w:jc w:val="both"/>
-      </w:pPr>
-      <w:r>
-        <w:t>ABALORIO (</w:t>
-      </w:r>
-      <w:proofErr w:type="spellStart"/>
-      <w:r>
-        <w:rPr>
-          <w:u w:val="single"/>
-        </w:rPr>
-        <w:t>Cod_mat</w:t>
-      </w:r>
-      <w:proofErr w:type="spellEnd"/>
-      <w:r>
-        <w:rPr>
-          <w:u w:val="single"/>
-        </w:rPr>
-        <w:t>*,</w:t>
-      </w:r>
-      <w:r>
-        <w:t xml:space="preserve"> </w:t>
-      </w:r>
-      <w:proofErr w:type="spellStart"/>
-      <w:r>
-        <w:t>Cod_Color</w:t>
-      </w:r>
-      <w:proofErr w:type="spellEnd"/>
-      <w:r>
-        <w:t>*</w:t>
-      </w:r>
-      <w:r>
-        <w:t>, Material, Forma,</w:t>
-      </w:r>
-      <w:r>
-        <w:t xml:space="preserve"> Tamaño</w:t>
-      </w:r>
-      <w:r>
-        <w:t>,</w:t>
-      </w:r>
-      <w:r>
-        <w:t xml:space="preserve"> </w:t>
-      </w:r>
-      <w:proofErr w:type="spellStart"/>
-      <w:r>
-        <w:t>Cod_prov</w:t>
-      </w:r>
-      <w:proofErr w:type="spellEnd"/>
-      <w:r>
-        <w:t>*</w:t>
-      </w:r>
-      <w:r>
-        <w:t>)</w:t>
-      </w:r>
-    </w:p>
-    <w:p>
-      <w:pPr>
-        <w:jc w:val="both"/>
-        <w:rPr>
-          <w:u w:val="single"/>
-        </w:rPr>
-      </w:pPr>
-      <w:r>
-        <w:t>UTILERIA</w:t>
-      </w:r>
-      <w:r>
-        <w:t xml:space="preserve"> </w:t>
-      </w:r>
-      <w:proofErr w:type="spellStart"/>
-      <w:r>
-        <w:rPr>
-          <w:u w:val="single"/>
-        </w:rPr>
-        <w:t>Cod_mat</w:t>
-      </w:r>
-      <w:proofErr w:type="spellEnd"/>
-      <w:r>
-        <w:rPr>
-          <w:u w:val="single"/>
-        </w:rPr>
-        <w:t>*,</w:t>
-      </w:r>
-      <w:r>
-        <w:t xml:space="preserve"> </w:t>
-      </w:r>
-      <w:proofErr w:type="spellStart"/>
-      <w:r>
-        <w:t>Cod_Color</w:t>
-      </w:r>
-      <w:proofErr w:type="spellEnd"/>
-      <w:r>
-        <w:t>*</w:t>
-      </w:r>
-      <w:r>
-        <w:t>, Clase)</w:t>
-      </w:r>
-    </w:p>
-    <w:p>
-      <w:pPr>
-        <w:jc w:val="both"/>
-      </w:pPr>
-      <w:r>
-        <w:t xml:space="preserve">De las relaciones NM: He cambiado el nombre a incluir por </w:t>
-      </w:r>
-      <w:proofErr w:type="spellStart"/>
-      <w:r>
-        <w:t>Lineas_Pedido</w:t>
-      </w:r>
-      <w:proofErr w:type="spellEnd"/>
-      <w:r>
-        <w:t xml:space="preserve">, </w:t>
-      </w:r>
-      <w:r>
-        <w:t>y</w:t>
-      </w:r>
-      <w:r>
-        <w:t xml:space="preserve"> Se compone por Compuesta</w:t>
-      </w:r>
-      <w:r>
-        <w:t>.</w:t>
-      </w:r>
-    </w:p>
-    <w:p>
-      <w:pPr>
-        <w:jc w:val="both"/>
-      </w:pPr>
-      <w:r>
-        <w:t xml:space="preserve">LINEAS_PEDIDO </w:t>
-      </w:r>
       <w:r>
         <w:t>(</w:t>
-      </w:r>
-      <w:r>
-        <w:rPr>
-          <w:u w:val="single"/>
-        </w:rPr>
-        <w:t>*</w:t>
-      </w:r>
-      <w:proofErr w:type="spellStart"/>
-      <w:r>
-        <w:rPr>
-          <w:u w:val="single"/>
-        </w:rPr>
-        <w:t>Npedido</w:t>
-      </w:r>
-      <w:proofErr w:type="spellEnd"/>
-      <w:r>
-        <w:t xml:space="preserve">, </w:t>
-      </w:r>
-      <w:r>
-        <w:rPr>
-          <w:u w:val="single"/>
-        </w:rPr>
-        <w:t>*</w:t>
-      </w:r>
-      <w:proofErr w:type="spellStart"/>
-      <w:r>
-        <w:rPr>
-          <w:u w:val="single"/>
-        </w:rPr>
-        <w:t>Nombre_Manualidad</w:t>
-      </w:r>
-      <w:proofErr w:type="spellEnd"/>
-      <w:r>
-        <w:rPr>
-          <w:u w:val="single"/>
-        </w:rPr>
-        <w:t xml:space="preserve">, </w:t>
-      </w:r>
-      <w:r>
-        <w:t>Cantidad)</w:t>
-      </w:r>
-    </w:p>
-    <w:p>
-      <w:pPr>
-        <w:jc w:val="both"/>
-      </w:pPr>
-      <w:r>
-        <w:t>Compuesta (</w:t>
-      </w:r>
-      <w:r>
-        <w:rPr>
-          <w:u w:val="single"/>
-        </w:rPr>
-        <w:t>*</w:t>
-      </w:r>
-      <w:proofErr w:type="spellStart"/>
-      <w:r>
-        <w:rPr>
-          <w:u w:val="single"/>
-        </w:rPr>
-        <w:t>Mombre_Man</w:t>
-      </w:r>
-      <w:proofErr w:type="spellEnd"/>
-      <w:r>
-        <w:rPr>
-          <w:u w:val="single"/>
-        </w:rPr>
-        <w:t>, *</w:t>
-      </w:r>
-      <w:proofErr w:type="spellStart"/>
-      <w:r>
-        <w:rPr>
-          <w:u w:val="single"/>
-        </w:rPr>
-        <w:t>Nombre_Com</w:t>
-      </w:r>
-      <w:proofErr w:type="spellEnd"/>
-      <w:r>
-        <w:t>, Cantidad)</w:t>
-      </w:r>
-    </w:p>
-    <w:p>
-      <w:pPr>
-        <w:jc w:val="both"/>
-      </w:pPr>
-      <w:r>
-        <w:t>Formado (</w:t>
-      </w:r>
-      <w:r>
-        <w:rPr>
-          <w:u w:val="single"/>
-        </w:rPr>
-        <w:t>Nombre</w:t>
-      </w:r>
-      <w:r>
-        <w:rPr>
-          <w:u w:val="single"/>
-        </w:rPr>
-        <w:t xml:space="preserve"> Componente</w:t>
-      </w:r>
-      <w:r>
-        <w:rPr>
-          <w:u w:val="single"/>
-        </w:rPr>
-        <w:t>*</w:t>
       </w:r>
       <w:bookmarkStart w:id="0" w:name="_GoBack"/>
       <w:bookmarkEnd w:id="0"/>
+      <w:proofErr w:type="spellStart"/>
+      <w:r>
+        <w:rPr>
+          <w:u w:val="single"/>
+        </w:rPr>
+        <w:t>Cod_mat</w:t>
+      </w:r>
+      <w:proofErr w:type="spellEnd"/>
+      <w:r>
+        <w:rPr>
+          <w:u w:val="single"/>
+        </w:rPr>
+        <w:t>*,</w:t>
+      </w:r>
+      <w:r>
+        <w:t xml:space="preserve"> </w:t>
+      </w:r>
+      <w:r>
+        <w:t xml:space="preserve"> Clase)</w:t>
+      </w:r>
+    </w:p>
+    <w:p>
+      <w:pPr>
+        <w:jc w:val="both"/>
+      </w:pPr>
+      <w:r>
+        <w:t xml:space="preserve">De las relaciones NM: He cambiado el nombre a incluir por </w:t>
+      </w:r>
+      <w:proofErr w:type="spellStart"/>
+      <w:r>
+        <w:t>Lineas_Pedido</w:t>
+      </w:r>
+      <w:proofErr w:type="spellEnd"/>
+      <w:r>
+        <w:t xml:space="preserve">, </w:t>
+      </w:r>
+      <w:r>
+        <w:t>y</w:t>
+      </w:r>
+      <w:r>
+        <w:t xml:space="preserve"> Se compone por Compuesta</w:t>
+      </w:r>
+      <w:r>
+        <w:t>.</w:t>
+      </w:r>
+    </w:p>
+    <w:p>
+      <w:pPr>
+        <w:jc w:val="both"/>
+      </w:pPr>
+      <w:r>
+        <w:t xml:space="preserve">LINEAS_PEDIDO </w:t>
+      </w:r>
+      <w:r>
+        <w:t>(</w:t>
+      </w:r>
+      <w:r>
+        <w:rPr>
+          <w:u w:val="single"/>
+        </w:rPr>
+        <w:t>*</w:t>
+      </w:r>
+      <w:proofErr w:type="spellStart"/>
+      <w:r>
+        <w:rPr>
+          <w:u w:val="single"/>
+        </w:rPr>
+        <w:t>Npedido</w:t>
+      </w:r>
+      <w:proofErr w:type="spellEnd"/>
+      <w:r>
+        <w:t xml:space="preserve">, </w:t>
+      </w:r>
+      <w:r>
+        <w:rPr>
+          <w:u w:val="single"/>
+        </w:rPr>
+        <w:t>*</w:t>
+      </w:r>
+      <w:proofErr w:type="spellStart"/>
+      <w:r>
+        <w:rPr>
+          <w:u w:val="single"/>
+        </w:rPr>
+        <w:t>Nombre_Manualidad</w:t>
+      </w:r>
+      <w:proofErr w:type="spellEnd"/>
+      <w:r>
+        <w:rPr>
+          <w:u w:val="single"/>
+        </w:rPr>
+        <w:t xml:space="preserve">, </w:t>
+      </w:r>
+      <w:r>
+        <w:t>Cantidad)</w:t>
+      </w:r>
+    </w:p>
+    <w:p>
+      <w:pPr>
+        <w:jc w:val="both"/>
+      </w:pPr>
+      <w:r>
+        <w:t>Compuesta (</w:t>
+      </w:r>
+      <w:r>
+        <w:rPr>
+          <w:u w:val="single"/>
+        </w:rPr>
+        <w:t>*</w:t>
+      </w:r>
+      <w:proofErr w:type="spellStart"/>
+      <w:r>
+        <w:rPr>
+          <w:u w:val="single"/>
+        </w:rPr>
+        <w:t>Mombre_Man</w:t>
+      </w:r>
+      <w:proofErr w:type="spellEnd"/>
+      <w:r>
+        <w:rPr>
+          <w:u w:val="single"/>
+        </w:rPr>
+        <w:t>, *</w:t>
+      </w:r>
+      <w:proofErr w:type="spellStart"/>
+      <w:r>
+        <w:rPr>
+          <w:u w:val="single"/>
+        </w:rPr>
+        <w:t>Nombre_Com</w:t>
+      </w:r>
+      <w:proofErr w:type="spellEnd"/>
+      <w:r>
+        <w:t>, Cantidad)</w:t>
+      </w:r>
+    </w:p>
+    <w:p>
+      <w:pPr>
+        <w:jc w:val="both"/>
+      </w:pPr>
+      <w:r>
+        <w:t>Formado (</w:t>
+      </w:r>
+      <w:r>
+        <w:rPr>
+          <w:u w:val="single"/>
+        </w:rPr>
+        <w:t>Nombre</w:t>
+      </w:r>
+      <w:r>
+        <w:rPr>
+          <w:u w:val="single"/>
+        </w:rPr>
+        <w:t xml:space="preserve"> Componente</w:t>
+      </w:r>
+      <w:r>
+        <w:rPr>
+          <w:u w:val="single"/>
+        </w:rPr>
+        <w:t>*</w:t>
+      </w:r>
       <w:r>
         <w:t xml:space="preserve">, </w:t>
       </w:r>

</xml_diff>